<commit_message>
New APIs and refactoring
</commit_message>
<xml_diff>
--- a/docs/api_documentation.docx
+++ b/docs/api_documentation.docx
@@ -826,13 +826,13 @@
           <w:p>
             <w:pPr>
               <w:rPr>
-                <w:i/>
-                <w:lang w:val="en-GB"/>
-              </w:rPr>
-            </w:pPr>
-            <w:r>
-              <w:rPr>
-                <w:i/>
+                <w:b/>
+                <w:lang w:val="en-GB"/>
+              </w:rPr>
+            </w:pPr>
+            <w:r>
+              <w:rPr>
+                <w:b/>
                 <w:lang w:val="en-GB"/>
               </w:rPr>
               <w:t>altitude</w:t>
@@ -849,20 +849,6 @@
                 <w:lang w:val="en-GB"/>
               </w:rPr>
             </w:pPr>
-            <w:r>
-              <w:rPr>
-                <w:i/>
-                <w:lang w:val="en-GB"/>
-              </w:rPr>
-              <w:t>Optional:</w:t>
-            </w:r>
-            <w:r>
-              <w:rPr>
-                <w:i/>
-                <w:lang w:val="en-GB"/>
-              </w:rPr>
-              <w:t xml:space="preserve"> </w:t>
-            </w:r>
             <w:r>
               <w:rPr>
                 <w:lang w:val="en-GB"/>
@@ -1048,27 +1034,29 @@
           <w:rFonts w:ascii="Courier New" w:hAnsi="Courier New" w:cs="Courier New"/>
           <w:lang w:val="en-US"/>
         </w:rPr>
-        <w:t>3</w:t>
-      </w:r>
+        <w:t xml:space="preserve">1 </w:t>
+      </w:r>
+      <w:proofErr w:type="gramStart"/>
       <w:r>
         <w:rPr>
           <w:rFonts w:ascii="Courier New" w:hAnsi="Courier New" w:cs="Courier New"/>
           <w:lang w:val="en-US"/>
         </w:rPr>
+        <w:t>Unauthorized</w:t>
+      </w:r>
+      <w:proofErr w:type="gramEnd"/>
+      <w:r>
+        <w:rPr>
+          <w:rFonts w:ascii="Courier New" w:hAnsi="Courier New" w:cs="Courier New"/>
+          <w:lang w:val="en-US"/>
+        </w:rPr>
         <w:t xml:space="preserve"> </w:t>
       </w:r>
       <w:r>
         <w:rPr>
-          <w:rFonts w:ascii="Courier New" w:hAnsi="Courier New" w:cs="Courier New"/>
-          <w:lang w:val="en-US"/>
-        </w:rPr>
-        <w:t>Forbidden</w:t>
-      </w:r>
-      <w:r>
-        <w:rPr>
-          <w:lang w:val="en-US"/>
-        </w:rPr>
-        <w:t xml:space="preserve"> status code. If authentication succeeds, the following header data will be returned.</w:t>
+          <w:lang w:val="en-US"/>
+        </w:rPr>
+        <w:t>status code. If authentication succeeds, the following header data will be returned.</w:t>
       </w:r>
     </w:p>
     <w:tbl>
@@ -2181,6 +2169,7 @@
               <w:rPr>
                 <w:lang w:val="en-US"/>
               </w:rPr>
+              <w:lastRenderedPageBreak/>
               <w:t>modified</w:t>
             </w:r>
           </w:p>
@@ -2219,7 +2208,6 @@
               <w:rPr>
                 <w:lang w:val="en-GB"/>
               </w:rPr>
-              <w:lastRenderedPageBreak/>
               <w:t>stories</w:t>
             </w:r>
           </w:p>
@@ -2344,44 +2332,8 @@
                       <w:lang w:val="en-GB"/>
                     </w:rPr>
                   </w:pPr>
-                  <w:r>
-                    <w:rPr>
-                      <w:lang w:val="en-GB"/>
-                    </w:rPr>
-                    <w:t>abstract</w:t>
-                  </w:r>
-                </w:p>
-              </w:tc>
-              <w:tc>
-                <w:tcPr>
-                  <w:tcW w:w="6119" w:type="dxa"/>
-                </w:tcPr>
-                <w:p>
-                  <w:pPr>
-                    <w:rPr>
-                      <w:lang w:val="en-GB"/>
-                    </w:rPr>
-                  </w:pPr>
-                  <w:r>
-                    <w:rPr>
-                      <w:lang w:val="en-GB"/>
-                    </w:rPr>
-                    <w:t>Abstract of the story</w:t>
-                  </w:r>
-                </w:p>
-              </w:tc>
-            </w:tr>
-            <w:tr>
-              <w:tc>
-                <w:tcPr>
-                  <w:tcW w:w="1356" w:type="dxa"/>
-                </w:tcPr>
-                <w:p>
-                  <w:pPr>
-                    <w:rPr>
-                      <w:lang w:val="en-GB"/>
-                    </w:rPr>
-                  </w:pPr>
+                  <w:bookmarkStart w:id="0" w:name="_GoBack"/>
+                  <w:bookmarkEnd w:id="0"/>
                   <w:r>
                     <w:rPr>
                       <w:lang w:val="en-GB"/>
@@ -25018,8 +24970,6 @@
           <w:lang w:val="en-US"/>
         </w:rPr>
       </w:pPr>
-      <w:bookmarkStart w:id="0" w:name="_GoBack"/>
-      <w:bookmarkEnd w:id="0"/>
     </w:p>
     <w:p>
       <w:pPr>
@@ -26108,16 +26058,13 @@
     </w:p>
     <w:p>
       <w:pPr>
-        <w:pStyle w:val="berschrift2"/>
-        <w:rPr>
-          <w:lang w:val="en-US"/>
-        </w:rPr>
-      </w:pPr>
-      <w:r>
-        <w:rPr>
-          <w:lang w:val="en-US"/>
-        </w:rPr>
+        <w:pStyle w:val="Implementiert"/>
+      </w:pPr>
+      <w:r>
         <w:t>PUT</w:t>
+      </w:r>
+      <w:r>
+        <w:t>/PATCH</w:t>
       </w:r>
     </w:p>
     <w:p>
@@ -26155,6 +26102,12 @@
           <w:lang w:val="en-US"/>
         </w:rPr>
         <w:t xml:space="preserve"> required at all times.</w:t>
+      </w:r>
+      <w:r>
+        <w:rPr>
+          <w:lang w:val="en-US"/>
+        </w:rPr>
+        <w:t xml:space="preserve"> When using PUT, all of the parameters have to be provided.</w:t>
       </w:r>
     </w:p>
     <w:p>
@@ -26448,48 +26401,6 @@
                 <w:lang w:val="en-US"/>
               </w:rPr>
               <w:t>Password</w:t>
-            </w:r>
-          </w:p>
-        </w:tc>
-      </w:tr>
-      <w:tr>
-        <w:tc>
-          <w:tcPr>
-            <w:tcW w:w="4531" w:type="dxa"/>
-          </w:tcPr>
-          <w:p>
-            <w:pPr>
-              <w:rPr>
-                <w:i/>
-                <w:lang w:val="en-US"/>
-              </w:rPr>
-            </w:pPr>
-            <w:proofErr w:type="spellStart"/>
-            <w:r>
-              <w:rPr>
-                <w:i/>
-                <w:lang w:val="en-US"/>
-              </w:rPr>
-              <w:t>new_password</w:t>
-            </w:r>
-            <w:proofErr w:type="spellEnd"/>
-          </w:p>
-        </w:tc>
-        <w:tc>
-          <w:tcPr>
-            <w:tcW w:w="4531" w:type="dxa"/>
-          </w:tcPr>
-          <w:p>
-            <w:pPr>
-              <w:rPr>
-                <w:lang w:val="en-US"/>
-              </w:rPr>
-            </w:pPr>
-            <w:r>
-              <w:rPr>
-                <w:lang w:val="en-US"/>
-              </w:rPr>
-              <w:t>New password to be set for the user</w:t>
             </w:r>
           </w:p>
         </w:tc>

</xml_diff>

<commit_message>
Add User search API
</commit_message>
<xml_diff>
--- a/docs/api_documentation.docx
+++ b/docs/api_documentation.docx
@@ -503,7 +503,6 @@
                 <w:lang w:val="en-GB"/>
               </w:rPr>
             </w:pPr>
-            <w:proofErr w:type="spellStart"/>
             <w:r>
               <w:rPr>
                 <w:i/>
@@ -511,7 +510,6 @@
               </w:rPr>
               <w:t>dbpedia_link</w:t>
             </w:r>
-            <w:proofErr w:type="spellEnd"/>
           </w:p>
         </w:tc>
         <w:tc>
@@ -535,21 +533,7 @@
               <w:rPr>
                 <w:lang w:val="en-GB"/>
               </w:rPr>
-              <w:t xml:space="preserve">Link to a </w:t>
-            </w:r>
-            <w:proofErr w:type="spellStart"/>
-            <w:r>
-              <w:rPr>
-                <w:lang w:val="en-GB"/>
-              </w:rPr>
-              <w:t>DBPedia</w:t>
-            </w:r>
-            <w:proofErr w:type="spellEnd"/>
-            <w:r>
-              <w:rPr>
-                <w:lang w:val="en-GB"/>
-              </w:rPr>
-              <w:t>-Page describing the location</w:t>
+              <w:t>Link to a DBPedia-Page describing the location</w:t>
             </w:r>
           </w:p>
         </w:tc>
@@ -916,7 +900,6 @@
                 <w:lang w:val="en-GB"/>
               </w:rPr>
             </w:pPr>
-            <w:proofErr w:type="spellStart"/>
             <w:r>
               <w:rPr>
                 <w:i/>
@@ -924,7 +907,6 @@
               </w:rPr>
               <w:t>dbpedia_link</w:t>
             </w:r>
-            <w:proofErr w:type="spellEnd"/>
           </w:p>
         </w:tc>
         <w:tc>
@@ -948,21 +930,7 @@
               <w:rPr>
                 <w:lang w:val="en-GB"/>
               </w:rPr>
-              <w:t xml:space="preserve">Link to a </w:t>
-            </w:r>
-            <w:proofErr w:type="spellStart"/>
-            <w:r>
-              <w:rPr>
-                <w:lang w:val="en-GB"/>
-              </w:rPr>
-              <w:t>DBPedia</w:t>
-            </w:r>
-            <w:proofErr w:type="spellEnd"/>
-            <w:r>
-              <w:rPr>
-                <w:lang w:val="en-GB"/>
-              </w:rPr>
-              <w:t>-Page describing the location</w:t>
+              <w:t>Link to a DBPedia-Page describing the location</w:t>
             </w:r>
           </w:p>
         </w:tc>
@@ -1073,14 +1041,7 @@
               <w:rPr>
                 <w:lang w:val="en-US"/>
               </w:rPr>
-              <w:t>locations/</w:t>
-            </w:r>
-            <w:proofErr w:type="spellStart"/>
-            <w:r>
-              <w:rPr>
-                <w:lang w:val="en-US"/>
-              </w:rPr>
-              <w:t>location</w:t>
+              <w:t>locations/location</w:t>
             </w:r>
             <w:r>
               <w:rPr>
@@ -1089,7 +1050,6 @@
               </w:rPr>
               <w:t>_id</w:t>
             </w:r>
-            <w:proofErr w:type="spellEnd"/>
           </w:p>
         </w:tc>
         <w:tc>
@@ -1393,7 +1353,6 @@
                 <w:lang w:val="en-GB"/>
               </w:rPr>
             </w:pPr>
-            <w:proofErr w:type="spellStart"/>
             <w:r>
               <w:rPr>
                 <w:i/>
@@ -1401,7 +1360,6 @@
               </w:rPr>
               <w:t>dbpedia_link</w:t>
             </w:r>
-            <w:proofErr w:type="spellEnd"/>
           </w:p>
         </w:tc>
         <w:tc>
@@ -1425,21 +1383,7 @@
               <w:rPr>
                 <w:lang w:val="en-GB"/>
               </w:rPr>
-              <w:t xml:space="preserve">Link to a </w:t>
-            </w:r>
-            <w:proofErr w:type="spellStart"/>
-            <w:r>
-              <w:rPr>
-                <w:lang w:val="en-GB"/>
-              </w:rPr>
-              <w:t>DBPedia</w:t>
-            </w:r>
-            <w:proofErr w:type="spellEnd"/>
-            <w:r>
-              <w:rPr>
-                <w:lang w:val="en-GB"/>
-              </w:rPr>
-              <w:t>-Page describing the location</w:t>
+              <w:t>Link to a DBPedia-Page describing the location</w:t>
             </w:r>
           </w:p>
         </w:tc>
@@ -1531,14 +1475,12 @@
                 <w:lang w:val="en-US"/>
               </w:rPr>
             </w:pPr>
-            <w:proofErr w:type="spellStart"/>
             <w:r>
               <w:rPr>
                 <w:lang w:val="en-US"/>
               </w:rPr>
               <w:t>unique_id</w:t>
             </w:r>
-            <w:proofErr w:type="spellEnd"/>
           </w:p>
         </w:tc>
         <w:tc>
@@ -1580,19 +1522,11 @@
         </w:rPr>
         <w:t>stories/</w:t>
       </w:r>
-      <w:proofErr w:type="spellStart"/>
-      <w:r>
-        <w:rPr>
-          <w:lang w:val="en-US"/>
-        </w:rPr>
-        <w:t>story_count</w:t>
-      </w:r>
-      <w:proofErr w:type="spellEnd"/>
-      <w:r>
-        <w:rPr>
-          <w:lang w:val="en-US"/>
-        </w:rPr>
-        <w:t>/</w:t>
+      <w:r>
+        <w:rPr>
+          <w:lang w:val="en-US"/>
+        </w:rPr>
+        <w:t>story_count/</w:t>
       </w:r>
     </w:p>
     <w:p>
@@ -1938,7 +1872,6 @@
                 <w:lang w:val="en-GB"/>
               </w:rPr>
             </w:pPr>
-            <w:proofErr w:type="spellStart"/>
             <w:r>
               <w:rPr>
                 <w:i/>
@@ -1946,7 +1879,6 @@
               </w:rPr>
               <w:t>dbpedia_link</w:t>
             </w:r>
-            <w:proofErr w:type="spellEnd"/>
           </w:p>
         </w:tc>
         <w:tc>
@@ -1970,21 +1902,7 @@
               <w:rPr>
                 <w:lang w:val="en-GB"/>
               </w:rPr>
-              <w:t xml:space="preserve">Link to a </w:t>
-            </w:r>
-            <w:proofErr w:type="spellStart"/>
-            <w:r>
-              <w:rPr>
-                <w:lang w:val="en-GB"/>
-              </w:rPr>
-              <w:t>DBPedia</w:t>
-            </w:r>
-            <w:proofErr w:type="spellEnd"/>
-            <w:r>
-              <w:rPr>
-                <w:lang w:val="en-GB"/>
-              </w:rPr>
-              <w:t>-Page describing the location</w:t>
+              <w:t>Link to a DBPedia-Page describing the location</w:t>
             </w:r>
           </w:p>
         </w:tc>
@@ -2481,7 +2399,6 @@
                 <w:lang w:val="en-GB"/>
               </w:rPr>
             </w:pPr>
-            <w:proofErr w:type="spellStart"/>
             <w:r>
               <w:rPr>
                 <w:i/>
@@ -2489,7 +2406,6 @@
               </w:rPr>
               <w:t>dbpedia_link</w:t>
             </w:r>
-            <w:proofErr w:type="spellEnd"/>
           </w:p>
         </w:tc>
         <w:tc>
@@ -2513,21 +2429,7 @@
               <w:rPr>
                 <w:lang w:val="en-GB"/>
               </w:rPr>
-              <w:t xml:space="preserve">Link to a </w:t>
-            </w:r>
-            <w:proofErr w:type="spellStart"/>
-            <w:r>
-              <w:rPr>
-                <w:lang w:val="en-GB"/>
-              </w:rPr>
-              <w:t>DBPedia</w:t>
-            </w:r>
-            <w:proofErr w:type="spellEnd"/>
-            <w:r>
-              <w:rPr>
-                <w:lang w:val="en-GB"/>
-              </w:rPr>
-              <w:t>-Page describing the location</w:t>
+              <w:t>Link to a DBPedia-Page describing the location</w:t>
             </w:r>
           </w:p>
         </w:tc>
@@ -2805,7 +2707,6 @@
         </w:rPr>
         <w:t>locations/</w:t>
       </w:r>
-      <w:proofErr w:type="spellStart"/>
       <w:r>
         <w:rPr>
           <w:b/>
@@ -2813,14 +2714,12 @@
         </w:rPr>
         <w:t>lat</w:t>
       </w:r>
-      <w:proofErr w:type="spellEnd"/>
       <w:r>
         <w:rPr>
           <w:lang w:val="en-GB"/>
         </w:rPr>
         <w:t>/</w:t>
       </w:r>
-      <w:proofErr w:type="spellStart"/>
       <w:r>
         <w:rPr>
           <w:i/>
@@ -2828,14 +2727,12 @@
         </w:rPr>
         <w:t>maxlat</w:t>
       </w:r>
-      <w:proofErr w:type="spellEnd"/>
       <w:r>
         <w:rPr>
           <w:lang w:val="en-GB"/>
         </w:rPr>
         <w:t>/</w:t>
       </w:r>
-      <w:proofErr w:type="spellStart"/>
       <w:r>
         <w:rPr>
           <w:b/>
@@ -2843,14 +2740,12 @@
         </w:rPr>
         <w:t>lon</w:t>
       </w:r>
-      <w:proofErr w:type="spellEnd"/>
       <w:r>
         <w:rPr>
           <w:lang w:val="en-GB"/>
         </w:rPr>
         <w:t>/</w:t>
       </w:r>
-      <w:proofErr w:type="spellStart"/>
       <w:r>
         <w:rPr>
           <w:i/>
@@ -2858,7 +2753,6 @@
         </w:rPr>
         <w:t>maxlon</w:t>
       </w:r>
-      <w:proofErr w:type="spellEnd"/>
       <w:r>
         <w:rPr>
           <w:lang w:val="en-GB"/>
@@ -2929,7 +2823,6 @@
                 <w:lang w:val="en-GB"/>
               </w:rPr>
             </w:pPr>
-            <w:proofErr w:type="spellStart"/>
             <w:r>
               <w:rPr>
                 <w:b/>
@@ -2937,7 +2830,6 @@
               </w:rPr>
               <w:t>lat</w:t>
             </w:r>
-            <w:proofErr w:type="spellEnd"/>
           </w:p>
         </w:tc>
         <w:tc>
@@ -2954,21 +2846,67 @@
               <w:rPr>
                 <w:lang w:val="en-GB"/>
               </w:rPr>
-              <w:t xml:space="preserve">Lower latitude bound, if </w:t>
-            </w:r>
-            <w:proofErr w:type="spellStart"/>
-            <w:r>
-              <w:rPr>
+              <w:t>Lower latitude bound, if maxlat is present, otherwise latitude around which locations will be returned</w:t>
+            </w:r>
+          </w:p>
+          <w:p>
+            <w:pPr>
+              <w:rPr>
+                <w:lang w:val="en-GB"/>
+              </w:rPr>
+            </w:pPr>
+            <w:r>
+              <w:rPr>
+                <w:lang w:val="en-GB"/>
+              </w:rPr>
+              <w:t xml:space="preserve">Format: </w:t>
+            </w:r>
+            <w:r>
+              <w:rPr>
+                <w:rFonts w:ascii="Courier New" w:hAnsi="Courier New" w:cs="Courier New"/>
+                <w:lang w:val="en-GB"/>
+              </w:rPr>
+              <w:t>[0-9]{1,3}.[0-9]{1,10}</w:t>
+            </w:r>
+          </w:p>
+        </w:tc>
+      </w:tr>
+      <w:tr>
+        <w:tc>
+          <w:tcPr>
+            <w:tcW w:w="1413" w:type="dxa"/>
+          </w:tcPr>
+          <w:p>
+            <w:pPr>
+              <w:rPr>
+                <w:i/>
+                <w:lang w:val="en-GB"/>
+              </w:rPr>
+            </w:pPr>
+            <w:r>
+              <w:rPr>
+                <w:i/>
                 <w:lang w:val="en-GB"/>
               </w:rPr>
               <w:t>maxlat</w:t>
             </w:r>
-            <w:proofErr w:type="spellEnd"/>
-            <w:r>
-              <w:rPr>
-                <w:lang w:val="en-GB"/>
-              </w:rPr>
-              <w:t xml:space="preserve"> is present, otherwise latitude around which locations will be returned</w:t>
+          </w:p>
+        </w:tc>
+        <w:tc>
+          <w:tcPr>
+            <w:tcW w:w="7649" w:type="dxa"/>
+          </w:tcPr>
+          <w:p>
+            <w:pPr>
+              <w:rPr>
+                <w:lang w:val="en-GB"/>
+              </w:rPr>
+            </w:pPr>
+            <w:r>
+              <w:rPr>
+                <w:lang w:val="en-GB"/>
+              </w:rPr>
+              <w:t>Upper latitude bound</w:t>
             </w:r>
           </w:p>
           <w:p>
@@ -3001,19 +2939,17 @@
           <w:p>
             <w:pPr>
               <w:rPr>
-                <w:i/>
-                <w:lang w:val="en-GB"/>
-              </w:rPr>
-            </w:pPr>
-            <w:proofErr w:type="spellStart"/>
-            <w:r>
-              <w:rPr>
-                <w:i/>
-                <w:lang w:val="en-GB"/>
-              </w:rPr>
-              <w:t>maxlat</w:t>
-            </w:r>
-            <w:proofErr w:type="spellEnd"/>
+                <w:b/>
+                <w:lang w:val="en-GB"/>
+              </w:rPr>
+            </w:pPr>
+            <w:r>
+              <w:rPr>
+                <w:b/>
+                <w:lang w:val="en-GB"/>
+              </w:rPr>
+              <w:t>lon</w:t>
+            </w:r>
           </w:p>
         </w:tc>
         <w:tc>
@@ -3030,7 +2966,7 @@
               <w:rPr>
                 <w:lang w:val="en-GB"/>
               </w:rPr>
-              <w:t>Upper latitude bound</w:t>
+              <w:t>Lower longitude bound, if maxlon is present, otherwise longitude around which locations will be returned</w:t>
             </w:r>
           </w:p>
           <w:p>
@@ -3063,95 +2999,17 @@
           <w:p>
             <w:pPr>
               <w:rPr>
-                <w:b/>
-                <w:lang w:val="en-GB"/>
-              </w:rPr>
-            </w:pPr>
-            <w:proofErr w:type="spellStart"/>
-            <w:r>
-              <w:rPr>
-                <w:b/>
-                <w:lang w:val="en-GB"/>
-              </w:rPr>
-              <w:t>lon</w:t>
-            </w:r>
-            <w:proofErr w:type="spellEnd"/>
-          </w:p>
-        </w:tc>
-        <w:tc>
-          <w:tcPr>
-            <w:tcW w:w="7649" w:type="dxa"/>
-          </w:tcPr>
-          <w:p>
-            <w:pPr>
-              <w:rPr>
-                <w:lang w:val="en-GB"/>
-              </w:rPr>
-            </w:pPr>
-            <w:r>
-              <w:rPr>
-                <w:lang w:val="en-GB"/>
-              </w:rPr>
-              <w:t xml:space="preserve">Lower longitude bound, if </w:t>
-            </w:r>
-            <w:proofErr w:type="spellStart"/>
-            <w:r>
-              <w:rPr>
+                <w:i/>
+                <w:lang w:val="en-GB"/>
+              </w:rPr>
+            </w:pPr>
+            <w:r>
+              <w:rPr>
+                <w:i/>
                 <w:lang w:val="en-GB"/>
               </w:rPr>
               <w:t>maxlon</w:t>
             </w:r>
-            <w:proofErr w:type="spellEnd"/>
-            <w:r>
-              <w:rPr>
-                <w:lang w:val="en-GB"/>
-              </w:rPr>
-              <w:t xml:space="preserve"> is present, otherwise longitude around which locations will be returned</w:t>
-            </w:r>
-          </w:p>
-          <w:p>
-            <w:pPr>
-              <w:rPr>
-                <w:lang w:val="en-GB"/>
-              </w:rPr>
-            </w:pPr>
-            <w:r>
-              <w:rPr>
-                <w:lang w:val="en-GB"/>
-              </w:rPr>
-              <w:t xml:space="preserve">Format: </w:t>
-            </w:r>
-            <w:r>
-              <w:rPr>
-                <w:rFonts w:ascii="Courier New" w:hAnsi="Courier New" w:cs="Courier New"/>
-                <w:lang w:val="en-GB"/>
-              </w:rPr>
-              <w:t>[0-9]{1,3}.[0-9]{1,10}</w:t>
-            </w:r>
-          </w:p>
-        </w:tc>
-      </w:tr>
-      <w:tr>
-        <w:tc>
-          <w:tcPr>
-            <w:tcW w:w="1413" w:type="dxa"/>
-          </w:tcPr>
-          <w:p>
-            <w:pPr>
-              <w:rPr>
-                <w:i/>
-                <w:lang w:val="en-GB"/>
-              </w:rPr>
-            </w:pPr>
-            <w:proofErr w:type="spellStart"/>
-            <w:r>
-              <w:rPr>
-                <w:i/>
-                <w:lang w:val="en-GB"/>
-              </w:rPr>
-              <w:t>maxlon</w:t>
-            </w:r>
-            <w:proofErr w:type="spellEnd"/>
           </w:p>
         </w:tc>
         <w:tc>
@@ -3205,91 +3063,7 @@
           <w:lang w:val="en-GB"/>
         </w:rPr>
         <w:br/>
-        <w:t xml:space="preserve">If </w:t>
-      </w:r>
-      <w:proofErr w:type="spellStart"/>
-      <w:r>
-        <w:rPr>
-          <w:lang w:val="en-GB"/>
-        </w:rPr>
-        <w:t>maxlat</w:t>
-      </w:r>
-      <w:proofErr w:type="spellEnd"/>
-      <w:r>
-        <w:rPr>
-          <w:lang w:val="en-GB"/>
-        </w:rPr>
-        <w:t xml:space="preserve"> and </w:t>
-      </w:r>
-      <w:proofErr w:type="spellStart"/>
-      <w:r>
-        <w:rPr>
-          <w:lang w:val="en-GB"/>
-        </w:rPr>
-        <w:t>maxlon</w:t>
-      </w:r>
-      <w:proofErr w:type="spellEnd"/>
-      <w:r>
-        <w:rPr>
-          <w:lang w:val="en-GB"/>
-        </w:rPr>
-        <w:t xml:space="preserve"> are not present, the area searched for locations will be determined by [</w:t>
-      </w:r>
-      <w:proofErr w:type="spellStart"/>
-      <w:r>
-        <w:rPr>
-          <w:lang w:val="en-GB"/>
-        </w:rPr>
-        <w:t>lat</w:t>
-      </w:r>
-      <w:proofErr w:type="spellEnd"/>
-      <w:r>
-        <w:rPr>
-          <w:lang w:val="en-GB"/>
-        </w:rPr>
-        <w:t xml:space="preserve"> – 0,01, </w:t>
-      </w:r>
-      <w:proofErr w:type="spellStart"/>
-      <w:r>
-        <w:rPr>
-          <w:lang w:val="en-GB"/>
-        </w:rPr>
-        <w:t>lat</w:t>
-      </w:r>
-      <w:proofErr w:type="spellEnd"/>
-      <w:r>
-        <w:rPr>
-          <w:lang w:val="en-GB"/>
-        </w:rPr>
-        <w:t xml:space="preserve"> + 0,01, </w:t>
-      </w:r>
-      <w:proofErr w:type="spellStart"/>
-      <w:r>
-        <w:rPr>
-          <w:lang w:val="en-GB"/>
-        </w:rPr>
-        <w:t>lon</w:t>
-      </w:r>
-      <w:proofErr w:type="spellEnd"/>
-      <w:r>
-        <w:rPr>
-          <w:lang w:val="en-GB"/>
-        </w:rPr>
-        <w:t xml:space="preserve"> – 0,01, </w:t>
-      </w:r>
-      <w:proofErr w:type="spellStart"/>
-      <w:r>
-        <w:rPr>
-          <w:lang w:val="en-GB"/>
-        </w:rPr>
-        <w:t>lon</w:t>
-      </w:r>
-      <w:proofErr w:type="spellEnd"/>
-      <w:r>
-        <w:rPr>
-          <w:lang w:val="en-GB"/>
-        </w:rPr>
-        <w:t xml:space="preserve"> + 0,01]. If both parameters are present, locations will be searched in the area determined by all four parameters.</w:t>
+        <w:t>If maxlat and maxlon are not present, the area searched for locations will be determined by [lat – 0,01, lat + 0,01, lon – 0,01, lon + 0,01]. If both parameters are present, locations will be searched in the area determined by all four parameters.</w:t>
       </w:r>
     </w:p>
     <w:p>
@@ -3601,7 +3375,6 @@
                 <w:lang w:val="en-GB"/>
               </w:rPr>
             </w:pPr>
-            <w:proofErr w:type="spellStart"/>
             <w:r>
               <w:rPr>
                 <w:i/>
@@ -3609,7 +3382,6 @@
               </w:rPr>
               <w:t>dbpedia_link</w:t>
             </w:r>
-            <w:proofErr w:type="spellEnd"/>
           </w:p>
         </w:tc>
         <w:tc>
@@ -3633,21 +3405,7 @@
               <w:rPr>
                 <w:lang w:val="en-GB"/>
               </w:rPr>
-              <w:t xml:space="preserve">Link to a </w:t>
-            </w:r>
-            <w:proofErr w:type="spellStart"/>
-            <w:r>
-              <w:rPr>
-                <w:lang w:val="en-GB"/>
-              </w:rPr>
-              <w:t>DBPedia</w:t>
-            </w:r>
-            <w:proofErr w:type="spellEnd"/>
-            <w:r>
-              <w:rPr>
-                <w:lang w:val="en-GB"/>
-              </w:rPr>
-              <w:t>-Page describing the location</w:t>
+              <w:t>Link to a DBPedia-Page describing the location</w:t>
             </w:r>
           </w:p>
         </w:tc>
@@ -3742,7 +3500,6 @@
         </w:rPr>
         <w:t>locations/</w:t>
       </w:r>
-      <w:proofErr w:type="spellStart"/>
       <w:r>
         <w:rPr>
           <w:b/>
@@ -3750,14 +3507,12 @@
         </w:rPr>
         <w:t>lat</w:t>
       </w:r>
-      <w:proofErr w:type="spellEnd"/>
       <w:r>
         <w:rPr>
           <w:lang w:val="en-GB"/>
         </w:rPr>
         <w:t>/</w:t>
       </w:r>
-      <w:proofErr w:type="spellStart"/>
       <w:r>
         <w:rPr>
           <w:i/>
@@ -3765,14 +3520,12 @@
         </w:rPr>
         <w:t>maxlat</w:t>
       </w:r>
-      <w:proofErr w:type="spellEnd"/>
       <w:r>
         <w:rPr>
           <w:lang w:val="en-GB"/>
         </w:rPr>
         <w:t>/</w:t>
       </w:r>
-      <w:proofErr w:type="spellStart"/>
       <w:r>
         <w:rPr>
           <w:b/>
@@ -3780,14 +3533,12 @@
         </w:rPr>
         <w:t>lon</w:t>
       </w:r>
-      <w:proofErr w:type="spellEnd"/>
       <w:r>
         <w:rPr>
           <w:lang w:val="en-GB"/>
         </w:rPr>
         <w:t>/</w:t>
       </w:r>
-      <w:proofErr w:type="spellStart"/>
       <w:r>
         <w:rPr>
           <w:i/>
@@ -3795,21 +3546,18 @@
         </w:rPr>
         <w:t>maxlon</w:t>
       </w:r>
-      <w:proofErr w:type="spellEnd"/>
       <w:r>
         <w:rPr>
           <w:lang w:val="en-GB"/>
         </w:rPr>
         <w:t>/stories/</w:t>
       </w:r>
-      <w:proofErr w:type="spellStart"/>
       <w:r>
         <w:rPr>
           <w:lang w:val="en-GB"/>
         </w:rPr>
         <w:t>story_count</w:t>
       </w:r>
-      <w:proofErr w:type="spellEnd"/>
       <w:r>
         <w:rPr>
           <w:lang w:val="en-GB"/>
@@ -3880,7 +3628,6 @@
                 <w:lang w:val="en-GB"/>
               </w:rPr>
             </w:pPr>
-            <w:proofErr w:type="spellStart"/>
             <w:r>
               <w:rPr>
                 <w:b/>
@@ -3888,7 +3635,6 @@
               </w:rPr>
               <w:t>lat</w:t>
             </w:r>
-            <w:proofErr w:type="spellEnd"/>
           </w:p>
         </w:tc>
         <w:tc>
@@ -3905,21 +3651,67 @@
               <w:rPr>
                 <w:lang w:val="en-GB"/>
               </w:rPr>
-              <w:t xml:space="preserve">Lower latitude bound, if </w:t>
-            </w:r>
-            <w:proofErr w:type="spellStart"/>
-            <w:r>
-              <w:rPr>
+              <w:t>Lower latitude bound, if maxlat is present, otherwise latitude around which locations will be returned</w:t>
+            </w:r>
+          </w:p>
+          <w:p>
+            <w:pPr>
+              <w:rPr>
+                <w:lang w:val="en-GB"/>
+              </w:rPr>
+            </w:pPr>
+            <w:r>
+              <w:rPr>
+                <w:lang w:val="en-GB"/>
+              </w:rPr>
+              <w:t xml:space="preserve">Format: </w:t>
+            </w:r>
+            <w:r>
+              <w:rPr>
+                <w:rFonts w:ascii="Courier New" w:hAnsi="Courier New" w:cs="Courier New"/>
+                <w:lang w:val="en-GB"/>
+              </w:rPr>
+              <w:t>[0-9]{1,3}.[0-9]{1,10}</w:t>
+            </w:r>
+          </w:p>
+        </w:tc>
+      </w:tr>
+      <w:tr>
+        <w:tc>
+          <w:tcPr>
+            <w:tcW w:w="1413" w:type="dxa"/>
+          </w:tcPr>
+          <w:p>
+            <w:pPr>
+              <w:rPr>
+                <w:i/>
+                <w:lang w:val="en-GB"/>
+              </w:rPr>
+            </w:pPr>
+            <w:r>
+              <w:rPr>
+                <w:i/>
                 <w:lang w:val="en-GB"/>
               </w:rPr>
               <w:t>maxlat</w:t>
             </w:r>
-            <w:proofErr w:type="spellEnd"/>
-            <w:r>
-              <w:rPr>
-                <w:lang w:val="en-GB"/>
-              </w:rPr>
-              <w:t xml:space="preserve"> is present, otherwise latitude around which locations will be returned</w:t>
+          </w:p>
+        </w:tc>
+        <w:tc>
+          <w:tcPr>
+            <w:tcW w:w="7649" w:type="dxa"/>
+          </w:tcPr>
+          <w:p>
+            <w:pPr>
+              <w:rPr>
+                <w:lang w:val="en-GB"/>
+              </w:rPr>
+            </w:pPr>
+            <w:r>
+              <w:rPr>
+                <w:lang w:val="en-GB"/>
+              </w:rPr>
+              <w:t>Upper latitude bound</w:t>
             </w:r>
           </w:p>
           <w:p>
@@ -3952,19 +3744,17 @@
           <w:p>
             <w:pPr>
               <w:rPr>
-                <w:i/>
-                <w:lang w:val="en-GB"/>
-              </w:rPr>
-            </w:pPr>
-            <w:proofErr w:type="spellStart"/>
-            <w:r>
-              <w:rPr>
-                <w:i/>
-                <w:lang w:val="en-GB"/>
-              </w:rPr>
-              <w:t>maxlat</w:t>
-            </w:r>
-            <w:proofErr w:type="spellEnd"/>
+                <w:b/>
+                <w:lang w:val="en-GB"/>
+              </w:rPr>
+            </w:pPr>
+            <w:r>
+              <w:rPr>
+                <w:b/>
+                <w:lang w:val="en-GB"/>
+              </w:rPr>
+              <w:t>lon</w:t>
+            </w:r>
           </w:p>
         </w:tc>
         <w:tc>
@@ -3981,7 +3771,7 @@
               <w:rPr>
                 <w:lang w:val="en-GB"/>
               </w:rPr>
-              <w:t>Upper latitude bound</w:t>
+              <w:t>Lower longitude bound, if maxlon is present, otherwise longitude around which locations will be returned</w:t>
             </w:r>
           </w:p>
           <w:p>
@@ -4014,95 +3804,17 @@
           <w:p>
             <w:pPr>
               <w:rPr>
-                <w:b/>
-                <w:lang w:val="en-GB"/>
-              </w:rPr>
-            </w:pPr>
-            <w:proofErr w:type="spellStart"/>
-            <w:r>
-              <w:rPr>
-                <w:b/>
-                <w:lang w:val="en-GB"/>
-              </w:rPr>
-              <w:t>lon</w:t>
-            </w:r>
-            <w:proofErr w:type="spellEnd"/>
-          </w:p>
-        </w:tc>
-        <w:tc>
-          <w:tcPr>
-            <w:tcW w:w="7649" w:type="dxa"/>
-          </w:tcPr>
-          <w:p>
-            <w:pPr>
-              <w:rPr>
-                <w:lang w:val="en-GB"/>
-              </w:rPr>
-            </w:pPr>
-            <w:r>
-              <w:rPr>
-                <w:lang w:val="en-GB"/>
-              </w:rPr>
-              <w:t xml:space="preserve">Lower longitude bound, if </w:t>
-            </w:r>
-            <w:proofErr w:type="spellStart"/>
-            <w:r>
-              <w:rPr>
+                <w:i/>
+                <w:lang w:val="en-GB"/>
+              </w:rPr>
+            </w:pPr>
+            <w:r>
+              <w:rPr>
+                <w:i/>
                 <w:lang w:val="en-GB"/>
               </w:rPr>
               <w:t>maxlon</w:t>
             </w:r>
-            <w:proofErr w:type="spellEnd"/>
-            <w:r>
-              <w:rPr>
-                <w:lang w:val="en-GB"/>
-              </w:rPr>
-              <w:t xml:space="preserve"> is present, otherwise longitude around which locations will be returned</w:t>
-            </w:r>
-          </w:p>
-          <w:p>
-            <w:pPr>
-              <w:rPr>
-                <w:lang w:val="en-GB"/>
-              </w:rPr>
-            </w:pPr>
-            <w:r>
-              <w:rPr>
-                <w:lang w:val="en-GB"/>
-              </w:rPr>
-              <w:t xml:space="preserve">Format: </w:t>
-            </w:r>
-            <w:r>
-              <w:rPr>
-                <w:rFonts w:ascii="Courier New" w:hAnsi="Courier New" w:cs="Courier New"/>
-                <w:lang w:val="en-GB"/>
-              </w:rPr>
-              <w:t>[0-9]{1,3}.[0-9]{1,10}</w:t>
-            </w:r>
-          </w:p>
-        </w:tc>
-      </w:tr>
-      <w:tr>
-        <w:tc>
-          <w:tcPr>
-            <w:tcW w:w="1413" w:type="dxa"/>
-          </w:tcPr>
-          <w:p>
-            <w:pPr>
-              <w:rPr>
-                <w:i/>
-                <w:lang w:val="en-GB"/>
-              </w:rPr>
-            </w:pPr>
-            <w:proofErr w:type="spellStart"/>
-            <w:r>
-              <w:rPr>
-                <w:i/>
-                <w:lang w:val="en-GB"/>
-              </w:rPr>
-              <w:t>maxlon</w:t>
-            </w:r>
-            <w:proofErr w:type="spellEnd"/>
           </w:p>
         </w:tc>
         <w:tc>
@@ -4440,7 +4152,6 @@
                 <w:lang w:val="en-GB"/>
               </w:rPr>
             </w:pPr>
-            <w:proofErr w:type="spellStart"/>
             <w:r>
               <w:rPr>
                 <w:i/>
@@ -4448,7 +4159,6 @@
               </w:rPr>
               <w:t>dbpedia_link</w:t>
             </w:r>
-            <w:proofErr w:type="spellEnd"/>
           </w:p>
         </w:tc>
         <w:tc>
@@ -4472,21 +4182,7 @@
               <w:rPr>
                 <w:lang w:val="en-GB"/>
               </w:rPr>
-              <w:t xml:space="preserve">Link to a </w:t>
-            </w:r>
-            <w:proofErr w:type="spellStart"/>
-            <w:r>
-              <w:rPr>
-                <w:lang w:val="en-GB"/>
-              </w:rPr>
-              <w:t>DBPedia</w:t>
-            </w:r>
-            <w:proofErr w:type="spellEnd"/>
-            <w:r>
-              <w:rPr>
-                <w:lang w:val="en-GB"/>
-              </w:rPr>
-              <w:t>-Page describing the location</w:t>
+              <w:t>Link to a DBPedia-Page describing the location</w:t>
             </w:r>
           </w:p>
         </w:tc>
@@ -4619,7 +4315,6 @@
         </w:rPr>
         <w:t>locations/</w:t>
       </w:r>
-      <w:proofErr w:type="spellStart"/>
       <w:r>
         <w:rPr>
           <w:b/>
@@ -4627,14 +4322,12 @@
         </w:rPr>
         <w:t>lat</w:t>
       </w:r>
-      <w:proofErr w:type="spellEnd"/>
       <w:r>
         <w:rPr>
           <w:lang w:val="en-GB"/>
         </w:rPr>
         <w:t>/</w:t>
       </w:r>
-      <w:proofErr w:type="spellStart"/>
       <w:r>
         <w:rPr>
           <w:i/>
@@ -4642,14 +4335,12 @@
         </w:rPr>
         <w:t>maxlat</w:t>
       </w:r>
-      <w:proofErr w:type="spellEnd"/>
       <w:r>
         <w:rPr>
           <w:lang w:val="en-GB"/>
         </w:rPr>
         <w:t>/</w:t>
       </w:r>
-      <w:proofErr w:type="spellStart"/>
       <w:r>
         <w:rPr>
           <w:b/>
@@ -4657,14 +4348,12 @@
         </w:rPr>
         <w:t>lon</w:t>
       </w:r>
-      <w:proofErr w:type="spellEnd"/>
       <w:r>
         <w:rPr>
           <w:lang w:val="en-GB"/>
         </w:rPr>
         <w:t>/</w:t>
       </w:r>
-      <w:proofErr w:type="spellStart"/>
       <w:r>
         <w:rPr>
           <w:i/>
@@ -4672,7 +4361,6 @@
         </w:rPr>
         <w:t>maxlon</w:t>
       </w:r>
-      <w:proofErr w:type="spellEnd"/>
       <w:r>
         <w:rPr>
           <w:lang w:val="en-GB"/>
@@ -4767,7 +4455,6 @@
                 <w:lang w:val="en-GB"/>
               </w:rPr>
             </w:pPr>
-            <w:proofErr w:type="spellStart"/>
             <w:r>
               <w:rPr>
                 <w:b/>
@@ -4775,7 +4462,6 @@
               </w:rPr>
               <w:t>lat</w:t>
             </w:r>
-            <w:proofErr w:type="spellEnd"/>
           </w:p>
         </w:tc>
         <w:tc>
@@ -4792,21 +4478,67 @@
               <w:rPr>
                 <w:lang w:val="en-GB"/>
               </w:rPr>
-              <w:t xml:space="preserve">Lower latitude bound, if </w:t>
-            </w:r>
-            <w:proofErr w:type="spellStart"/>
-            <w:r>
-              <w:rPr>
+              <w:t>Lower latitude bound, if maxlat is present, otherwise latitude around which locations will be returned</w:t>
+            </w:r>
+          </w:p>
+          <w:p>
+            <w:pPr>
+              <w:rPr>
+                <w:lang w:val="en-GB"/>
+              </w:rPr>
+            </w:pPr>
+            <w:r>
+              <w:rPr>
+                <w:lang w:val="en-GB"/>
+              </w:rPr>
+              <w:t xml:space="preserve">Format: </w:t>
+            </w:r>
+            <w:r>
+              <w:rPr>
+                <w:rFonts w:ascii="Courier New" w:hAnsi="Courier New" w:cs="Courier New"/>
+                <w:lang w:val="en-GB"/>
+              </w:rPr>
+              <w:t>[0-9]{1,3}.[0-9]{1,10}</w:t>
+            </w:r>
+          </w:p>
+        </w:tc>
+      </w:tr>
+      <w:tr>
+        <w:tc>
+          <w:tcPr>
+            <w:tcW w:w="1413" w:type="dxa"/>
+          </w:tcPr>
+          <w:p>
+            <w:pPr>
+              <w:rPr>
+                <w:i/>
+                <w:lang w:val="en-GB"/>
+              </w:rPr>
+            </w:pPr>
+            <w:r>
+              <w:rPr>
+                <w:i/>
                 <w:lang w:val="en-GB"/>
               </w:rPr>
               <w:t>maxlat</w:t>
             </w:r>
-            <w:proofErr w:type="spellEnd"/>
-            <w:r>
-              <w:rPr>
-                <w:lang w:val="en-GB"/>
-              </w:rPr>
-              <w:t xml:space="preserve"> is present, otherwise latitude around which locations will be returned</w:t>
+          </w:p>
+        </w:tc>
+        <w:tc>
+          <w:tcPr>
+            <w:tcW w:w="7649" w:type="dxa"/>
+          </w:tcPr>
+          <w:p>
+            <w:pPr>
+              <w:rPr>
+                <w:lang w:val="en-GB"/>
+              </w:rPr>
+            </w:pPr>
+            <w:r>
+              <w:rPr>
+                <w:lang w:val="en-GB"/>
+              </w:rPr>
+              <w:t>Upper latitude bound</w:t>
             </w:r>
           </w:p>
           <w:p>
@@ -4839,19 +4571,17 @@
           <w:p>
             <w:pPr>
               <w:rPr>
-                <w:i/>
-                <w:lang w:val="en-GB"/>
-              </w:rPr>
-            </w:pPr>
-            <w:proofErr w:type="spellStart"/>
-            <w:r>
-              <w:rPr>
-                <w:i/>
-                <w:lang w:val="en-GB"/>
-              </w:rPr>
-              <w:t>maxlat</w:t>
-            </w:r>
-            <w:proofErr w:type="spellEnd"/>
+                <w:b/>
+                <w:lang w:val="en-GB"/>
+              </w:rPr>
+            </w:pPr>
+            <w:r>
+              <w:rPr>
+                <w:b/>
+                <w:lang w:val="en-GB"/>
+              </w:rPr>
+              <w:t>lon</w:t>
+            </w:r>
           </w:p>
         </w:tc>
         <w:tc>
@@ -4868,83 +4598,7 @@
               <w:rPr>
                 <w:lang w:val="en-GB"/>
               </w:rPr>
-              <w:t>Upper latitude bound</w:t>
-            </w:r>
-          </w:p>
-          <w:p>
-            <w:pPr>
-              <w:rPr>
-                <w:lang w:val="en-GB"/>
-              </w:rPr>
-            </w:pPr>
-            <w:r>
-              <w:rPr>
-                <w:lang w:val="en-GB"/>
-              </w:rPr>
-              <w:t xml:space="preserve">Format: </w:t>
-            </w:r>
-            <w:r>
-              <w:rPr>
-                <w:rFonts w:ascii="Courier New" w:hAnsi="Courier New" w:cs="Courier New"/>
-                <w:lang w:val="en-GB"/>
-              </w:rPr>
-              <w:t>[0-9]{1,3}.[0-9]{1,10}</w:t>
-            </w:r>
-          </w:p>
-        </w:tc>
-      </w:tr>
-      <w:tr>
-        <w:tc>
-          <w:tcPr>
-            <w:tcW w:w="1413" w:type="dxa"/>
-          </w:tcPr>
-          <w:p>
-            <w:pPr>
-              <w:rPr>
-                <w:b/>
-                <w:lang w:val="en-GB"/>
-              </w:rPr>
-            </w:pPr>
-            <w:proofErr w:type="spellStart"/>
-            <w:r>
-              <w:rPr>
-                <w:b/>
-                <w:lang w:val="en-GB"/>
-              </w:rPr>
-              <w:t>lon</w:t>
-            </w:r>
-            <w:proofErr w:type="spellEnd"/>
-          </w:p>
-        </w:tc>
-        <w:tc>
-          <w:tcPr>
-            <w:tcW w:w="7649" w:type="dxa"/>
-          </w:tcPr>
-          <w:p>
-            <w:pPr>
-              <w:rPr>
-                <w:lang w:val="en-GB"/>
-              </w:rPr>
-            </w:pPr>
-            <w:r>
-              <w:rPr>
-                <w:lang w:val="en-GB"/>
-              </w:rPr>
-              <w:t xml:space="preserve">Lower longitude bound, if </w:t>
-            </w:r>
-            <w:proofErr w:type="spellStart"/>
-            <w:r>
-              <w:rPr>
-                <w:lang w:val="en-GB"/>
-              </w:rPr>
-              <w:t>maxlon</w:t>
-            </w:r>
-            <w:proofErr w:type="spellEnd"/>
-            <w:r>
-              <w:rPr>
-                <w:lang w:val="en-GB"/>
-              </w:rPr>
-              <w:t xml:space="preserve"> is present, otherwise longitude around which locations will be returned</w:t>
+              <w:t>Lower longitude bound, if maxlon is present, otherwise longitude around which locations will be returned</w:t>
             </w:r>
           </w:p>
           <w:p>
@@ -4982,7 +4636,6 @@
                 <w:lang w:val="en-GB"/>
               </w:rPr>
             </w:pPr>
-            <w:proofErr w:type="spellStart"/>
             <w:r>
               <w:rPr>
                 <w:i/>
@@ -4991,7 +4644,6 @@
               <w:lastRenderedPageBreak/>
               <w:t>maxlon</w:t>
             </w:r>
-            <w:proofErr w:type="spellEnd"/>
           </w:p>
         </w:tc>
         <w:tc>
@@ -5329,7 +4981,6 @@
                 <w:lang w:val="en-GB"/>
               </w:rPr>
             </w:pPr>
-            <w:proofErr w:type="spellStart"/>
             <w:r>
               <w:rPr>
                 <w:i/>
@@ -5337,7 +4988,6 @@
               </w:rPr>
               <w:t>dbpedia_link</w:t>
             </w:r>
-            <w:proofErr w:type="spellEnd"/>
           </w:p>
         </w:tc>
         <w:tc>
@@ -5361,21 +5011,7 @@
               <w:rPr>
                 <w:lang w:val="en-GB"/>
               </w:rPr>
-              <w:t xml:space="preserve">Link to a </w:t>
-            </w:r>
-            <w:proofErr w:type="spellStart"/>
-            <w:r>
-              <w:rPr>
-                <w:lang w:val="en-GB"/>
-              </w:rPr>
-              <w:t>DBPedia</w:t>
-            </w:r>
-            <w:proofErr w:type="spellEnd"/>
-            <w:r>
-              <w:rPr>
-                <w:lang w:val="en-GB"/>
-              </w:rPr>
-              <w:t>-Page describing the location</w:t>
+              <w:t>Link to a DBPedia-Page describing the location</w:t>
             </w:r>
           </w:p>
         </w:tc>
@@ -5678,7 +5314,6 @@
         </w:rPr>
         <w:t>locations/</w:t>
       </w:r>
-      <w:proofErr w:type="spellStart"/>
       <w:r>
         <w:rPr>
           <w:b/>
@@ -5686,14 +5321,12 @@
         </w:rPr>
         <w:t>lat</w:t>
       </w:r>
-      <w:proofErr w:type="spellEnd"/>
       <w:r>
         <w:rPr>
           <w:lang w:val="en-GB"/>
         </w:rPr>
         <w:t>/</w:t>
       </w:r>
-      <w:proofErr w:type="spellStart"/>
       <w:r>
         <w:rPr>
           <w:i/>
@@ -5701,14 +5334,12 @@
         </w:rPr>
         <w:t>maxlat</w:t>
       </w:r>
-      <w:proofErr w:type="spellEnd"/>
       <w:r>
         <w:rPr>
           <w:lang w:val="en-GB"/>
         </w:rPr>
         <w:t>/</w:t>
       </w:r>
-      <w:proofErr w:type="spellStart"/>
       <w:r>
         <w:rPr>
           <w:b/>
@@ -5716,14 +5347,12 @@
         </w:rPr>
         <w:t>lon</w:t>
       </w:r>
-      <w:proofErr w:type="spellEnd"/>
       <w:r>
         <w:rPr>
           <w:lang w:val="en-GB"/>
         </w:rPr>
         <w:t>/</w:t>
       </w:r>
-      <w:proofErr w:type="spellStart"/>
       <w:r>
         <w:rPr>
           <w:i/>
@@ -5731,7 +5360,6 @@
         </w:rPr>
         <w:t>maxlon</w:t>
       </w:r>
-      <w:proofErr w:type="spellEnd"/>
       <w:r>
         <w:rPr>
           <w:lang w:val="en-GB"/>
@@ -5808,7 +5436,6 @@
                 <w:lang w:val="en-GB"/>
               </w:rPr>
             </w:pPr>
-            <w:proofErr w:type="spellStart"/>
             <w:r>
               <w:rPr>
                 <w:b/>
@@ -5816,7 +5443,6 @@
               </w:rPr>
               <w:t>lat</w:t>
             </w:r>
-            <w:proofErr w:type="spellEnd"/>
           </w:p>
         </w:tc>
         <w:tc>
@@ -5833,21 +5459,67 @@
               <w:rPr>
                 <w:lang w:val="en-GB"/>
               </w:rPr>
-              <w:t xml:space="preserve">Lower latitude bound, if </w:t>
-            </w:r>
-            <w:proofErr w:type="spellStart"/>
-            <w:r>
-              <w:rPr>
+              <w:t>Lower latitude bound, if maxlat is present, otherwise latitude around which locations will be returned</w:t>
+            </w:r>
+          </w:p>
+          <w:p>
+            <w:pPr>
+              <w:rPr>
+                <w:lang w:val="en-GB"/>
+              </w:rPr>
+            </w:pPr>
+            <w:r>
+              <w:rPr>
+                <w:lang w:val="en-GB"/>
+              </w:rPr>
+              <w:t xml:space="preserve">Format: </w:t>
+            </w:r>
+            <w:r>
+              <w:rPr>
+                <w:rFonts w:ascii="Courier New" w:hAnsi="Courier New" w:cs="Courier New"/>
+                <w:lang w:val="en-GB"/>
+              </w:rPr>
+              <w:t>[0-9]{1,3}.[0-9]{1,10}</w:t>
+            </w:r>
+          </w:p>
+        </w:tc>
+      </w:tr>
+      <w:tr>
+        <w:tc>
+          <w:tcPr>
+            <w:tcW w:w="1413" w:type="dxa"/>
+          </w:tcPr>
+          <w:p>
+            <w:pPr>
+              <w:rPr>
+                <w:i/>
+                <w:lang w:val="en-GB"/>
+              </w:rPr>
+            </w:pPr>
+            <w:r>
+              <w:rPr>
+                <w:i/>
                 <w:lang w:val="en-GB"/>
               </w:rPr>
               <w:t>maxlat</w:t>
             </w:r>
-            <w:proofErr w:type="spellEnd"/>
-            <w:r>
-              <w:rPr>
-                <w:lang w:val="en-GB"/>
-              </w:rPr>
-              <w:t xml:space="preserve"> is present, otherwise latitude around which locations will be returned</w:t>
+          </w:p>
+        </w:tc>
+        <w:tc>
+          <w:tcPr>
+            <w:tcW w:w="7649" w:type="dxa"/>
+          </w:tcPr>
+          <w:p>
+            <w:pPr>
+              <w:rPr>
+                <w:lang w:val="en-GB"/>
+              </w:rPr>
+            </w:pPr>
+            <w:r>
+              <w:rPr>
+                <w:lang w:val="en-GB"/>
+              </w:rPr>
+              <w:t>Upper latitude bound</w:t>
             </w:r>
           </w:p>
           <w:p>
@@ -5880,19 +5552,17 @@
           <w:p>
             <w:pPr>
               <w:rPr>
-                <w:i/>
-                <w:lang w:val="en-GB"/>
-              </w:rPr>
-            </w:pPr>
-            <w:proofErr w:type="spellStart"/>
-            <w:r>
-              <w:rPr>
-                <w:i/>
-                <w:lang w:val="en-GB"/>
-              </w:rPr>
-              <w:t>maxlat</w:t>
-            </w:r>
-            <w:proofErr w:type="spellEnd"/>
+                <w:b/>
+                <w:lang w:val="en-GB"/>
+              </w:rPr>
+            </w:pPr>
+            <w:r>
+              <w:rPr>
+                <w:b/>
+                <w:lang w:val="en-GB"/>
+              </w:rPr>
+              <w:t>lon</w:t>
+            </w:r>
           </w:p>
         </w:tc>
         <w:tc>
@@ -5909,7 +5579,7 @@
               <w:rPr>
                 <w:lang w:val="en-GB"/>
               </w:rPr>
-              <w:t>Upper latitude bound</w:t>
+              <w:t>Lower longitude bound, if maxlon is present, otherwise longitude around which locations will be returned</w:t>
             </w:r>
           </w:p>
           <w:p>
@@ -5942,95 +5612,17 @@
           <w:p>
             <w:pPr>
               <w:rPr>
-                <w:b/>
-                <w:lang w:val="en-GB"/>
-              </w:rPr>
-            </w:pPr>
-            <w:proofErr w:type="spellStart"/>
-            <w:r>
-              <w:rPr>
-                <w:b/>
-                <w:lang w:val="en-GB"/>
-              </w:rPr>
-              <w:t>lon</w:t>
-            </w:r>
-            <w:proofErr w:type="spellEnd"/>
-          </w:p>
-        </w:tc>
-        <w:tc>
-          <w:tcPr>
-            <w:tcW w:w="7649" w:type="dxa"/>
-          </w:tcPr>
-          <w:p>
-            <w:pPr>
-              <w:rPr>
-                <w:lang w:val="en-GB"/>
-              </w:rPr>
-            </w:pPr>
-            <w:r>
-              <w:rPr>
-                <w:lang w:val="en-GB"/>
-              </w:rPr>
-              <w:t xml:space="preserve">Lower longitude bound, if </w:t>
-            </w:r>
-            <w:proofErr w:type="spellStart"/>
-            <w:r>
-              <w:rPr>
+                <w:i/>
+                <w:lang w:val="en-GB"/>
+              </w:rPr>
+            </w:pPr>
+            <w:r>
+              <w:rPr>
+                <w:i/>
                 <w:lang w:val="en-GB"/>
               </w:rPr>
               <w:t>maxlon</w:t>
             </w:r>
-            <w:proofErr w:type="spellEnd"/>
-            <w:r>
-              <w:rPr>
-                <w:lang w:val="en-GB"/>
-              </w:rPr>
-              <w:t xml:space="preserve"> is present, otherwise longitude around which locations will be returned</w:t>
-            </w:r>
-          </w:p>
-          <w:p>
-            <w:pPr>
-              <w:rPr>
-                <w:lang w:val="en-GB"/>
-              </w:rPr>
-            </w:pPr>
-            <w:r>
-              <w:rPr>
-                <w:lang w:val="en-GB"/>
-              </w:rPr>
-              <w:t xml:space="preserve">Format: </w:t>
-            </w:r>
-            <w:r>
-              <w:rPr>
-                <w:rFonts w:ascii="Courier New" w:hAnsi="Courier New" w:cs="Courier New"/>
-                <w:lang w:val="en-GB"/>
-              </w:rPr>
-              <w:t>[0-9]{1,3}.[0-9]{1,10}</w:t>
-            </w:r>
-          </w:p>
-        </w:tc>
-      </w:tr>
-      <w:tr>
-        <w:tc>
-          <w:tcPr>
-            <w:tcW w:w="1413" w:type="dxa"/>
-          </w:tcPr>
-          <w:p>
-            <w:pPr>
-              <w:rPr>
-                <w:i/>
-                <w:lang w:val="en-GB"/>
-              </w:rPr>
-            </w:pPr>
-            <w:proofErr w:type="spellStart"/>
-            <w:r>
-              <w:rPr>
-                <w:i/>
-                <w:lang w:val="en-GB"/>
-              </w:rPr>
-              <w:t>maxlon</w:t>
-            </w:r>
-            <w:proofErr w:type="spellEnd"/>
           </w:p>
         </w:tc>
         <w:tc>
@@ -6460,7 +6052,6 @@
                 <w:lang w:val="en-GB"/>
               </w:rPr>
             </w:pPr>
-            <w:proofErr w:type="spellStart"/>
             <w:r>
               <w:rPr>
                 <w:i/>
@@ -6468,7 +6059,6 @@
               </w:rPr>
               <w:t>dbpedia_link</w:t>
             </w:r>
-            <w:proofErr w:type="spellEnd"/>
           </w:p>
         </w:tc>
         <w:tc>
@@ -6499,21 +6089,7 @@
               <w:rPr>
                 <w:lang w:val="en-GB"/>
               </w:rPr>
-              <w:t xml:space="preserve">Link to a </w:t>
-            </w:r>
-            <w:proofErr w:type="spellStart"/>
-            <w:r>
-              <w:rPr>
-                <w:lang w:val="en-GB"/>
-              </w:rPr>
-              <w:t>DBPedia</w:t>
-            </w:r>
-            <w:proofErr w:type="spellEnd"/>
-            <w:r>
-              <w:rPr>
-                <w:lang w:val="en-GB"/>
-              </w:rPr>
-              <w:t>-Page describing the location</w:t>
+              <w:t>Link to a DBPedia-Page describing the location</w:t>
             </w:r>
           </w:p>
         </w:tc>
@@ -6954,14 +6530,12 @@
                       <w:lang w:val="en-US"/>
                     </w:rPr>
                   </w:pPr>
-                  <w:proofErr w:type="spellStart"/>
                   <w:r>
                     <w:rPr>
                       <w:lang w:val="en-US"/>
                     </w:rPr>
                     <w:t>time_start</w:t>
                   </w:r>
-                  <w:proofErr w:type="spellEnd"/>
                 </w:p>
               </w:tc>
               <w:tc>
@@ -7011,7 +6585,6 @@
                       <w:lang w:val="en-US"/>
                     </w:rPr>
                   </w:pPr>
-                  <w:proofErr w:type="spellStart"/>
                   <w:r>
                     <w:rPr>
                       <w:i/>
@@ -7019,7 +6592,6 @@
                     </w:rPr>
                     <w:t>time_end</w:t>
                   </w:r>
-                  <w:proofErr w:type="spellEnd"/>
                 </w:p>
               </w:tc>
               <w:tc>
@@ -7351,7 +6923,6 @@
         </w:rPr>
         <w:t>locations/</w:t>
       </w:r>
-      <w:proofErr w:type="spellStart"/>
       <w:r>
         <w:rPr>
           <w:b/>
@@ -7359,14 +6930,12 @@
         </w:rPr>
         <w:t>lat</w:t>
       </w:r>
-      <w:proofErr w:type="spellEnd"/>
       <w:r>
         <w:rPr>
           <w:lang w:val="en-GB"/>
         </w:rPr>
         <w:t>/</w:t>
       </w:r>
-      <w:proofErr w:type="spellStart"/>
       <w:r>
         <w:rPr>
           <w:i/>
@@ -7374,14 +6943,12 @@
         </w:rPr>
         <w:t>maxlat</w:t>
       </w:r>
-      <w:proofErr w:type="spellEnd"/>
       <w:r>
         <w:rPr>
           <w:lang w:val="en-GB"/>
         </w:rPr>
         <w:t>/</w:t>
       </w:r>
-      <w:proofErr w:type="spellStart"/>
       <w:r>
         <w:rPr>
           <w:b/>
@@ -7389,14 +6956,12 @@
         </w:rPr>
         <w:t>lon</w:t>
       </w:r>
-      <w:proofErr w:type="spellEnd"/>
       <w:r>
         <w:rPr>
           <w:lang w:val="en-GB"/>
         </w:rPr>
         <w:t>/</w:t>
       </w:r>
-      <w:proofErr w:type="spellStart"/>
       <w:r>
         <w:rPr>
           <w:i/>
@@ -7404,7 +6969,6 @@
         </w:rPr>
         <w:t>maxlon</w:t>
       </w:r>
-      <w:proofErr w:type="spellEnd"/>
       <w:r>
         <w:rPr>
           <w:lang w:val="en-GB"/>
@@ -7487,7 +7051,6 @@
                 <w:lang w:val="en-GB"/>
               </w:rPr>
             </w:pPr>
-            <w:proofErr w:type="spellStart"/>
             <w:r>
               <w:rPr>
                 <w:b/>
@@ -7495,7 +7058,6 @@
               </w:rPr>
               <w:t>lat</w:t>
             </w:r>
-            <w:proofErr w:type="spellEnd"/>
           </w:p>
         </w:tc>
         <w:tc>
@@ -7512,21 +7074,67 @@
               <w:rPr>
                 <w:lang w:val="en-GB"/>
               </w:rPr>
-              <w:t xml:space="preserve">Lower latitude bound, if </w:t>
-            </w:r>
-            <w:proofErr w:type="spellStart"/>
-            <w:r>
-              <w:rPr>
+              <w:t>Lower latitude bound, if maxlat is present, otherwise latitude around which locations will be returned</w:t>
+            </w:r>
+          </w:p>
+          <w:p>
+            <w:pPr>
+              <w:rPr>
+                <w:lang w:val="en-GB"/>
+              </w:rPr>
+            </w:pPr>
+            <w:r>
+              <w:rPr>
+                <w:lang w:val="en-GB"/>
+              </w:rPr>
+              <w:t xml:space="preserve">Format: </w:t>
+            </w:r>
+            <w:r>
+              <w:rPr>
+                <w:rFonts w:ascii="Courier New" w:hAnsi="Courier New" w:cs="Courier New"/>
+                <w:lang w:val="en-GB"/>
+              </w:rPr>
+              <w:t>[0-9]{1,3}.[0-9]{1,10}</w:t>
+            </w:r>
+          </w:p>
+        </w:tc>
+      </w:tr>
+      <w:tr>
+        <w:tc>
+          <w:tcPr>
+            <w:tcW w:w="1413" w:type="dxa"/>
+          </w:tcPr>
+          <w:p>
+            <w:pPr>
+              <w:rPr>
+                <w:i/>
+                <w:lang w:val="en-GB"/>
+              </w:rPr>
+            </w:pPr>
+            <w:r>
+              <w:rPr>
+                <w:i/>
                 <w:lang w:val="en-GB"/>
               </w:rPr>
               <w:t>maxlat</w:t>
             </w:r>
-            <w:proofErr w:type="spellEnd"/>
-            <w:r>
-              <w:rPr>
-                <w:lang w:val="en-GB"/>
-              </w:rPr>
-              <w:t xml:space="preserve"> is present, otherwise latitude around which locations will be returned</w:t>
+          </w:p>
+        </w:tc>
+        <w:tc>
+          <w:tcPr>
+            <w:tcW w:w="7649" w:type="dxa"/>
+          </w:tcPr>
+          <w:p>
+            <w:pPr>
+              <w:rPr>
+                <w:lang w:val="en-GB"/>
+              </w:rPr>
+            </w:pPr>
+            <w:r>
+              <w:rPr>
+                <w:lang w:val="en-GB"/>
+              </w:rPr>
+              <w:t>Upper latitude bound</w:t>
             </w:r>
           </w:p>
           <w:p>
@@ -7559,19 +7167,17 @@
           <w:p>
             <w:pPr>
               <w:rPr>
-                <w:i/>
-                <w:lang w:val="en-GB"/>
-              </w:rPr>
-            </w:pPr>
-            <w:proofErr w:type="spellStart"/>
-            <w:r>
-              <w:rPr>
-                <w:i/>
-                <w:lang w:val="en-GB"/>
-              </w:rPr>
-              <w:t>maxlat</w:t>
-            </w:r>
-            <w:proofErr w:type="spellEnd"/>
+                <w:b/>
+                <w:lang w:val="en-GB"/>
+              </w:rPr>
+            </w:pPr>
+            <w:r>
+              <w:rPr>
+                <w:b/>
+                <w:lang w:val="en-GB"/>
+              </w:rPr>
+              <w:t>lon</w:t>
+            </w:r>
           </w:p>
         </w:tc>
         <w:tc>
@@ -7588,7 +7194,7 @@
               <w:rPr>
                 <w:lang w:val="en-GB"/>
               </w:rPr>
-              <w:t>Upper latitude bound</w:t>
+              <w:t>Lower longitude bound, if maxlon is present, otherwise longitude around which locations will be returned</w:t>
             </w:r>
           </w:p>
           <w:p>
@@ -7621,95 +7227,17 @@
           <w:p>
             <w:pPr>
               <w:rPr>
-                <w:b/>
-                <w:lang w:val="en-GB"/>
-              </w:rPr>
-            </w:pPr>
-            <w:proofErr w:type="spellStart"/>
-            <w:r>
-              <w:rPr>
-                <w:b/>
-                <w:lang w:val="en-GB"/>
-              </w:rPr>
-              <w:t>lon</w:t>
-            </w:r>
-            <w:proofErr w:type="spellEnd"/>
-          </w:p>
-        </w:tc>
-        <w:tc>
-          <w:tcPr>
-            <w:tcW w:w="7649" w:type="dxa"/>
-          </w:tcPr>
-          <w:p>
-            <w:pPr>
-              <w:rPr>
-                <w:lang w:val="en-GB"/>
-              </w:rPr>
-            </w:pPr>
-            <w:r>
-              <w:rPr>
-                <w:lang w:val="en-GB"/>
-              </w:rPr>
-              <w:t xml:space="preserve">Lower longitude bound, if </w:t>
-            </w:r>
-            <w:proofErr w:type="spellStart"/>
-            <w:r>
-              <w:rPr>
+                <w:i/>
+                <w:lang w:val="en-GB"/>
+              </w:rPr>
+            </w:pPr>
+            <w:r>
+              <w:rPr>
+                <w:i/>
                 <w:lang w:val="en-GB"/>
               </w:rPr>
               <w:t>maxlon</w:t>
             </w:r>
-            <w:proofErr w:type="spellEnd"/>
-            <w:r>
-              <w:rPr>
-                <w:lang w:val="en-GB"/>
-              </w:rPr>
-              <w:t xml:space="preserve"> is present, otherwise longitude around which locations will be returned</w:t>
-            </w:r>
-          </w:p>
-          <w:p>
-            <w:pPr>
-              <w:rPr>
-                <w:lang w:val="en-GB"/>
-              </w:rPr>
-            </w:pPr>
-            <w:r>
-              <w:rPr>
-                <w:lang w:val="en-GB"/>
-              </w:rPr>
-              <w:t xml:space="preserve">Format: </w:t>
-            </w:r>
-            <w:r>
-              <w:rPr>
-                <w:rFonts w:ascii="Courier New" w:hAnsi="Courier New" w:cs="Courier New"/>
-                <w:lang w:val="en-GB"/>
-              </w:rPr>
-              <w:t>[0-9]{1,3}.[0-9]{1,10}</w:t>
-            </w:r>
-          </w:p>
-        </w:tc>
-      </w:tr>
-      <w:tr>
-        <w:tc>
-          <w:tcPr>
-            <w:tcW w:w="1413" w:type="dxa"/>
-          </w:tcPr>
-          <w:p>
-            <w:pPr>
-              <w:rPr>
-                <w:i/>
-                <w:lang w:val="en-GB"/>
-              </w:rPr>
-            </w:pPr>
-            <w:proofErr w:type="spellStart"/>
-            <w:r>
-              <w:rPr>
-                <w:i/>
-                <w:lang w:val="en-GB"/>
-              </w:rPr>
-              <w:t>maxlon</w:t>
-            </w:r>
-            <w:proofErr w:type="spellEnd"/>
           </w:p>
         </w:tc>
         <w:tc>
@@ -8139,7 +7667,6 @@
                 <w:lang w:val="en-GB"/>
               </w:rPr>
             </w:pPr>
-            <w:proofErr w:type="spellStart"/>
             <w:r>
               <w:rPr>
                 <w:i/>
@@ -8147,7 +7674,6 @@
               </w:rPr>
               <w:t>dbpedia_link</w:t>
             </w:r>
-            <w:proofErr w:type="spellEnd"/>
           </w:p>
         </w:tc>
         <w:tc>
@@ -8178,21 +7704,7 @@
               <w:rPr>
                 <w:lang w:val="en-GB"/>
               </w:rPr>
-              <w:t xml:space="preserve">Link to a </w:t>
-            </w:r>
-            <w:proofErr w:type="spellStart"/>
-            <w:r>
-              <w:rPr>
-                <w:lang w:val="en-GB"/>
-              </w:rPr>
-              <w:t>DBPedia</w:t>
-            </w:r>
-            <w:proofErr w:type="spellEnd"/>
-            <w:r>
-              <w:rPr>
-                <w:lang w:val="en-GB"/>
-              </w:rPr>
-              <w:t>-Page describing the location</w:t>
+              <w:t>Link to a DBPedia-Page describing the location</w:t>
             </w:r>
           </w:p>
         </w:tc>
@@ -8537,23 +8049,7 @@
                 </w:tcPr>
                 <w:p>
                   <w:r>
-                    <w:t xml:space="preserve">List </w:t>
-                  </w:r>
-                  <w:proofErr w:type="spellStart"/>
-                  <w:r>
-                    <w:t>of</w:t>
-                  </w:r>
-                  <w:proofErr w:type="spellEnd"/>
-                  <w:r>
-                    <w:t xml:space="preserve"> </w:t>
-                  </w:r>
-                  <w:proofErr w:type="spellStart"/>
-                  <w:r>
-                    <w:t>assets</w:t>
-                  </w:r>
-                  <w:proofErr w:type="spellEnd"/>
-                  <w:r>
-                    <w:t>:</w:t>
+                    <w:t>List of assets:</w:t>
                   </w:r>
                 </w:p>
                 <w:tbl>
@@ -9121,7 +8617,6 @@
                 <w:lang w:val="en-GB"/>
               </w:rPr>
             </w:pPr>
-            <w:proofErr w:type="spellStart"/>
             <w:r>
               <w:rPr>
                 <w:i/>
@@ -9129,7 +8624,6 @@
               </w:rPr>
               <w:t>dbpedia_link</w:t>
             </w:r>
-            <w:proofErr w:type="spellEnd"/>
           </w:p>
         </w:tc>
         <w:tc>
@@ -9153,21 +8647,7 @@
               <w:rPr>
                 <w:lang w:val="en-GB"/>
               </w:rPr>
-              <w:t xml:space="preserve">Link to a </w:t>
-            </w:r>
-            <w:proofErr w:type="spellStart"/>
-            <w:r>
-              <w:rPr>
-                <w:lang w:val="en-GB"/>
-              </w:rPr>
-              <w:t>DBPedia</w:t>
-            </w:r>
-            <w:proofErr w:type="spellEnd"/>
-            <w:r>
-              <w:rPr>
-                <w:lang w:val="en-GB"/>
-              </w:rPr>
-              <w:t>-Page describing the location</w:t>
+              <w:t>Link to a DBPedia-Page describing the location</w:t>
             </w:r>
           </w:p>
         </w:tc>
@@ -9551,7 +9031,6 @@
                 <w:lang w:val="en-US"/>
               </w:rPr>
             </w:pPr>
-            <w:proofErr w:type="spellStart"/>
             <w:r>
               <w:rPr>
                 <w:b/>
@@ -9560,7 +9039,6 @@
               </w:rPr>
               <w:t>unique_id</w:t>
             </w:r>
-            <w:proofErr w:type="spellEnd"/>
           </w:p>
         </w:tc>
         <w:tc>
@@ -9585,21 +9063,7 @@
               <w:rPr>
                 <w:lang w:val="en-GB"/>
               </w:rPr>
-              <w:t xml:space="preserve">The </w:t>
-            </w:r>
-            <w:proofErr w:type="spellStart"/>
-            <w:r>
-              <w:rPr>
-                <w:lang w:val="en-GB"/>
-              </w:rPr>
-              <w:t>unique_id</w:t>
-            </w:r>
-            <w:proofErr w:type="spellEnd"/>
-            <w:r>
-              <w:rPr>
-                <w:lang w:val="en-GB"/>
-              </w:rPr>
-              <w:t xml:space="preserve"> of this location, originally provided in its POST request.</w:t>
+              <w:t>The unique_id of this location, originally provided in its POST request.</w:t>
             </w:r>
           </w:p>
         </w:tc>
@@ -9887,16 +9351,8 @@
         <w:rPr>
           <w:lang w:val="en-GB"/>
         </w:rPr>
-        <w:t>/stories/</w:t>
-      </w:r>
-      <w:proofErr w:type="spellStart"/>
-      <w:r>
-        <w:rPr>
-          <w:lang w:val="en-GB"/>
-        </w:rPr>
-        <w:t>story_count</w:t>
-      </w:r>
-      <w:proofErr w:type="spellEnd"/>
+        <w:t>/stories/story_count</w:t>
+      </w:r>
       <w:r>
         <w:rPr>
           <w:lang w:val="en-GB"/>
@@ -10303,7 +9759,6 @@
                 <w:lang w:val="en-GB"/>
               </w:rPr>
             </w:pPr>
-            <w:proofErr w:type="spellStart"/>
             <w:r>
               <w:rPr>
                 <w:i/>
@@ -10311,7 +9766,6 @@
               </w:rPr>
               <w:t>dbpedia_link</w:t>
             </w:r>
-            <w:proofErr w:type="spellEnd"/>
           </w:p>
         </w:tc>
         <w:tc>
@@ -10335,21 +9789,7 @@
               <w:rPr>
                 <w:lang w:val="en-GB"/>
               </w:rPr>
-              <w:t xml:space="preserve">Link to a </w:t>
-            </w:r>
-            <w:proofErr w:type="spellStart"/>
-            <w:r>
-              <w:rPr>
-                <w:lang w:val="en-GB"/>
-              </w:rPr>
-              <w:t>DBPedia</w:t>
-            </w:r>
-            <w:proofErr w:type="spellEnd"/>
-            <w:r>
-              <w:rPr>
-                <w:lang w:val="en-GB"/>
-              </w:rPr>
-              <w:t>-Page describing the location</w:t>
+              <w:t>Link to a DBPedia-Page describing the location</w:t>
             </w:r>
           </w:p>
         </w:tc>
@@ -10906,7 +10346,6 @@
                 <w:lang w:val="en-GB"/>
               </w:rPr>
             </w:pPr>
-            <w:proofErr w:type="spellStart"/>
             <w:r>
               <w:rPr>
                 <w:i/>
@@ -10914,7 +10353,6 @@
               </w:rPr>
               <w:t>dbpedia_link</w:t>
             </w:r>
-            <w:proofErr w:type="spellEnd"/>
           </w:p>
         </w:tc>
         <w:tc>
@@ -10938,21 +10376,7 @@
               <w:rPr>
                 <w:lang w:val="en-GB"/>
               </w:rPr>
-              <w:t xml:space="preserve">Link to a </w:t>
-            </w:r>
-            <w:proofErr w:type="spellStart"/>
-            <w:r>
-              <w:rPr>
-                <w:lang w:val="en-GB"/>
-              </w:rPr>
-              <w:t>DBPedia</w:t>
-            </w:r>
-            <w:proofErr w:type="spellEnd"/>
-            <w:r>
-              <w:rPr>
-                <w:lang w:val="en-GB"/>
-              </w:rPr>
-              <w:t>-Page describing the location</w:t>
+              <w:t>Link to a DBPedia-Page describing the location</w:t>
             </w:r>
           </w:p>
         </w:tc>
@@ -11670,7 +11094,6 @@
                 <w:lang w:val="en-GB"/>
               </w:rPr>
             </w:pPr>
-            <w:proofErr w:type="spellStart"/>
             <w:r>
               <w:rPr>
                 <w:i/>
@@ -11678,7 +11101,6 @@
               </w:rPr>
               <w:t>dbpedia_link</w:t>
             </w:r>
-            <w:proofErr w:type="spellEnd"/>
           </w:p>
         </w:tc>
         <w:tc>
@@ -11703,21 +11125,7 @@
               <w:rPr>
                 <w:lang w:val="en-GB"/>
               </w:rPr>
-              <w:t xml:space="preserve">Link to a </w:t>
-            </w:r>
-            <w:proofErr w:type="spellStart"/>
-            <w:r>
-              <w:rPr>
-                <w:lang w:val="en-GB"/>
-              </w:rPr>
-              <w:t>DBPedia</w:t>
-            </w:r>
-            <w:proofErr w:type="spellEnd"/>
-            <w:r>
-              <w:rPr>
-                <w:lang w:val="en-GB"/>
-              </w:rPr>
-              <w:t>-Page describing the location</w:t>
+              <w:t>Link to a DBPedia-Page describing the location</w:t>
             </w:r>
           </w:p>
         </w:tc>
@@ -12138,14 +11546,12 @@
                       <w:lang w:val="en-US"/>
                     </w:rPr>
                   </w:pPr>
-                  <w:proofErr w:type="spellStart"/>
                   <w:r>
                     <w:rPr>
                       <w:lang w:val="en-US"/>
                     </w:rPr>
                     <w:t>time_start</w:t>
                   </w:r>
-                  <w:proofErr w:type="spellEnd"/>
                 </w:p>
               </w:tc>
               <w:tc>
@@ -12194,7 +11600,6 @@
                       <w:lang w:val="en-US"/>
                     </w:rPr>
                   </w:pPr>
-                  <w:proofErr w:type="spellStart"/>
                   <w:r>
                     <w:rPr>
                       <w:i/>
@@ -12202,7 +11607,6 @@
                     </w:rPr>
                     <w:t>time_end</w:t>
                   </w:r>
-                  <w:proofErr w:type="spellEnd"/>
                 </w:p>
               </w:tc>
               <w:tc>
@@ -13015,7 +12419,6 @@
                 <w:lang w:val="en-GB"/>
               </w:rPr>
             </w:pPr>
-            <w:proofErr w:type="spellStart"/>
             <w:r>
               <w:rPr>
                 <w:i/>
@@ -13023,7 +12426,6 @@
               </w:rPr>
               <w:t>dbpedia_link</w:t>
             </w:r>
-            <w:proofErr w:type="spellEnd"/>
           </w:p>
         </w:tc>
         <w:tc>
@@ -13054,21 +12456,7 @@
               <w:rPr>
                 <w:lang w:val="en-GB"/>
               </w:rPr>
-              <w:t xml:space="preserve">Link to a </w:t>
-            </w:r>
-            <w:proofErr w:type="spellStart"/>
-            <w:r>
-              <w:rPr>
-                <w:lang w:val="en-GB"/>
-              </w:rPr>
-              <w:t>DBPedia</w:t>
-            </w:r>
-            <w:proofErr w:type="spellEnd"/>
-            <w:r>
-              <w:rPr>
-                <w:lang w:val="en-GB"/>
-              </w:rPr>
-              <w:t>-Page describing the location</w:t>
+              <w:t>Link to a DBPedia-Page describing the location</w:t>
             </w:r>
           </w:p>
         </w:tc>
@@ -13413,23 +12801,7 @@
                 </w:tcPr>
                 <w:p>
                   <w:r>
-                    <w:t xml:space="preserve">List </w:t>
-                  </w:r>
-                  <w:proofErr w:type="spellStart"/>
-                  <w:r>
-                    <w:t>of</w:t>
-                  </w:r>
-                  <w:proofErr w:type="spellEnd"/>
-                  <w:r>
-                    <w:t xml:space="preserve"> </w:t>
-                  </w:r>
-                  <w:proofErr w:type="spellStart"/>
-                  <w:r>
-                    <w:t>assets</w:t>
-                  </w:r>
-                  <w:proofErr w:type="spellEnd"/>
-                  <w:r>
-                    <w:t>:</w:t>
+                    <w:t>List of assets:</w:t>
                   </w:r>
                 </w:p>
                 <w:tbl>
@@ -13925,14 +13297,12 @@
                 <w:lang w:val="en-US"/>
               </w:rPr>
             </w:pPr>
-            <w:proofErr w:type="spellStart"/>
             <w:r>
               <w:rPr>
                 <w:lang w:val="en-US"/>
               </w:rPr>
               <w:t>time_start</w:t>
             </w:r>
-            <w:proofErr w:type="spellEnd"/>
           </w:p>
         </w:tc>
         <w:tc>
@@ -13978,7 +13348,6 @@
                 <w:lang w:val="en-US"/>
               </w:rPr>
             </w:pPr>
-            <w:proofErr w:type="spellStart"/>
             <w:r>
               <w:rPr>
                 <w:i/>
@@ -13986,7 +13355,6 @@
               </w:rPr>
               <w:t>time_end</w:t>
             </w:r>
-            <w:proofErr w:type="spellEnd"/>
           </w:p>
         </w:tc>
         <w:tc>
@@ -14456,7 +13824,6 @@
                 <w:lang w:val="en-GB"/>
               </w:rPr>
             </w:pPr>
-            <w:proofErr w:type="spellStart"/>
             <w:r>
               <w:rPr>
                 <w:b/>
@@ -14464,7 +13831,6 @@
               </w:rPr>
               <w:t>time_start</w:t>
             </w:r>
-            <w:proofErr w:type="spellEnd"/>
           </w:p>
         </w:tc>
         <w:tc>
@@ -14477,19 +13843,11 @@
                 <w:lang w:val="en-GB"/>
               </w:rPr>
             </w:pPr>
-            <w:proofErr w:type="spellStart"/>
-            <w:r>
-              <w:rPr>
-                <w:lang w:val="en-GB"/>
-              </w:rPr>
-              <w:t>Startpoint</w:t>
-            </w:r>
-            <w:proofErr w:type="spellEnd"/>
-            <w:r>
-              <w:rPr>
-                <w:lang w:val="en-GB"/>
-              </w:rPr>
-              <w:t xml:space="preserve"> of the story</w:t>
+            <w:r>
+              <w:rPr>
+                <w:lang w:val="en-GB"/>
+              </w:rPr>
+              <w:t>Startpoint of the story</w:t>
             </w:r>
           </w:p>
         </w:tc>
@@ -14506,7 +13864,6 @@
                 <w:lang w:val="en-GB"/>
               </w:rPr>
             </w:pPr>
-            <w:proofErr w:type="spellStart"/>
             <w:r>
               <w:rPr>
                 <w:i/>
@@ -14514,7 +13871,6 @@
               </w:rPr>
               <w:t>time_end</w:t>
             </w:r>
-            <w:proofErr w:type="spellEnd"/>
           </w:p>
         </w:tc>
         <w:tc>
@@ -14750,7 +14106,6 @@
               </w:rPr>
               <w:t>stories/</w:t>
             </w:r>
-            <w:proofErr w:type="spellStart"/>
             <w:r>
               <w:rPr>
                 <w:b/>
@@ -14772,7 +14127,6 @@
               </w:rPr>
               <w:t>id</w:t>
             </w:r>
-            <w:proofErr w:type="spellEnd"/>
           </w:p>
         </w:tc>
         <w:tc>
@@ -15434,14 +14788,12 @@
                 <w:lang w:val="en-US"/>
               </w:rPr>
             </w:pPr>
-            <w:proofErr w:type="spellStart"/>
             <w:r>
               <w:rPr>
                 <w:lang w:val="en-US"/>
               </w:rPr>
               <w:t>time_start</w:t>
             </w:r>
-            <w:proofErr w:type="spellEnd"/>
           </w:p>
         </w:tc>
         <w:tc>
@@ -15487,7 +14839,6 @@
                 <w:lang w:val="en-US"/>
               </w:rPr>
             </w:pPr>
-            <w:proofErr w:type="spellStart"/>
             <w:r>
               <w:rPr>
                 <w:i/>
@@ -15495,7 +14846,6 @@
               </w:rPr>
               <w:t>time_end</w:t>
             </w:r>
-            <w:proofErr w:type="spellEnd"/>
           </w:p>
         </w:tc>
         <w:tc>
@@ -15806,12 +15156,7 @@
         <w:pStyle w:val="Rot"/>
       </w:pPr>
       <w:r>
-        <w:t>Authenticati</w:t>
-      </w:r>
-      <w:bookmarkStart w:id="0" w:name="_GoBack"/>
-      <w:bookmarkEnd w:id="0"/>
-      <w:r>
-        <w:t>on Required</w:t>
+        <w:t>Authentication Required</w:t>
       </w:r>
     </w:p>
     <w:p>
@@ -16040,7 +15385,6 @@
                 <w:lang w:val="en-GB"/>
               </w:rPr>
             </w:pPr>
-            <w:proofErr w:type="spellStart"/>
             <w:r>
               <w:rPr>
                 <w:i/>
@@ -16048,7 +15392,6 @@
               </w:rPr>
               <w:t>time_start</w:t>
             </w:r>
-            <w:proofErr w:type="spellEnd"/>
           </w:p>
         </w:tc>
         <w:tc>
@@ -16068,19 +15411,11 @@
               </w:rPr>
               <w:t xml:space="preserve">Optional: </w:t>
             </w:r>
-            <w:proofErr w:type="spellStart"/>
-            <w:r>
-              <w:rPr>
-                <w:lang w:val="en-GB"/>
-              </w:rPr>
-              <w:t>Startpoint</w:t>
-            </w:r>
-            <w:proofErr w:type="spellEnd"/>
-            <w:r>
-              <w:rPr>
-                <w:lang w:val="en-GB"/>
-              </w:rPr>
-              <w:t xml:space="preserve"> of the story</w:t>
+            <w:r>
+              <w:rPr>
+                <w:lang w:val="en-GB"/>
+              </w:rPr>
+              <w:t>Startpoint of the story</w:t>
             </w:r>
           </w:p>
         </w:tc>
@@ -16097,7 +15432,6 @@
                 <w:lang w:val="en-GB"/>
               </w:rPr>
             </w:pPr>
-            <w:proofErr w:type="spellStart"/>
             <w:r>
               <w:rPr>
                 <w:i/>
@@ -16105,7 +15439,6 @@
               </w:rPr>
               <w:t>time_end</w:t>
             </w:r>
-            <w:proofErr w:type="spellEnd"/>
           </w:p>
         </w:tc>
         <w:tc>
@@ -16606,14 +15939,12 @@
                 <w:lang w:val="en-US"/>
               </w:rPr>
             </w:pPr>
-            <w:proofErr w:type="spellStart"/>
             <w:r>
               <w:rPr>
                 <w:lang w:val="en-US"/>
               </w:rPr>
               <w:t>time_start</w:t>
             </w:r>
-            <w:proofErr w:type="spellEnd"/>
           </w:p>
         </w:tc>
         <w:tc>
@@ -16659,7 +15990,6 @@
                 <w:lang w:val="en-US"/>
               </w:rPr>
             </w:pPr>
-            <w:proofErr w:type="spellStart"/>
             <w:r>
               <w:rPr>
                 <w:i/>
@@ -16668,7 +15998,6 @@
               <w:lastRenderedPageBreak/>
               <w:t>time_end</w:t>
             </w:r>
-            <w:proofErr w:type="spellEnd"/>
           </w:p>
         </w:tc>
         <w:tc>
@@ -18218,14 +17547,12 @@
                 <w:lang w:val="en-US"/>
               </w:rPr>
             </w:pPr>
-            <w:proofErr w:type="spellStart"/>
             <w:r>
               <w:rPr>
                 <w:lang w:val="en-US"/>
               </w:rPr>
               <w:t>time_start</w:t>
             </w:r>
-            <w:proofErr w:type="spellEnd"/>
           </w:p>
         </w:tc>
         <w:tc>
@@ -18271,7 +17598,6 @@
                 <w:lang w:val="en-US"/>
               </w:rPr>
             </w:pPr>
-            <w:proofErr w:type="spellStart"/>
             <w:r>
               <w:rPr>
                 <w:i/>
@@ -18279,7 +17605,6 @@
               </w:rPr>
               <w:t>time_end</w:t>
             </w:r>
-            <w:proofErr w:type="spellEnd"/>
           </w:p>
         </w:tc>
         <w:tc>
@@ -19010,14 +18335,12 @@
                 <w:lang w:val="en-US"/>
               </w:rPr>
             </w:pPr>
-            <w:proofErr w:type="spellStart"/>
             <w:r>
               <w:rPr>
                 <w:lang w:val="en-US"/>
               </w:rPr>
               <w:t>time_start</w:t>
             </w:r>
-            <w:proofErr w:type="spellEnd"/>
           </w:p>
         </w:tc>
         <w:tc>
@@ -19063,7 +18386,6 @@
                 <w:lang w:val="en-US"/>
               </w:rPr>
             </w:pPr>
-            <w:proofErr w:type="spellStart"/>
             <w:r>
               <w:rPr>
                 <w:i/>
@@ -19071,7 +18393,6 @@
               </w:rPr>
               <w:t>time_end</w:t>
             </w:r>
-            <w:proofErr w:type="spellEnd"/>
           </w:p>
         </w:tc>
         <w:tc>
@@ -19783,14 +19104,12 @@
                 <w:lang w:val="en-US"/>
               </w:rPr>
             </w:pPr>
-            <w:proofErr w:type="spellStart"/>
             <w:r>
               <w:rPr>
                 <w:lang w:val="en-US"/>
               </w:rPr>
               <w:t>time_start</w:t>
             </w:r>
-            <w:proofErr w:type="spellEnd"/>
           </w:p>
         </w:tc>
         <w:tc>
@@ -19836,7 +19155,6 @@
                 <w:lang w:val="en-US"/>
               </w:rPr>
             </w:pPr>
-            <w:proofErr w:type="spellStart"/>
             <w:r>
               <w:rPr>
                 <w:i/>
@@ -19844,7 +19162,6 @@
               </w:rPr>
               <w:t>time_end</w:t>
             </w:r>
-            <w:proofErr w:type="spellEnd"/>
           </w:p>
         </w:tc>
         <w:tc>
@@ -20125,23 +19442,7 @@
           </w:tcPr>
           <w:p>
             <w:r>
-              <w:t xml:space="preserve">List </w:t>
-            </w:r>
-            <w:proofErr w:type="spellStart"/>
-            <w:r>
-              <w:t>of</w:t>
-            </w:r>
-            <w:proofErr w:type="spellEnd"/>
-            <w:r>
-              <w:t xml:space="preserve"> </w:t>
-            </w:r>
-            <w:proofErr w:type="spellStart"/>
-            <w:r>
-              <w:t>assets</w:t>
-            </w:r>
-            <w:proofErr w:type="spellEnd"/>
-            <w:r>
-              <w:t>:</w:t>
+              <w:t>List of assets:</w:t>
             </w:r>
           </w:p>
           <w:tbl>
@@ -20448,35 +19749,7 @@
               <w:rPr>
                 <w:lang w:val="en-GB"/>
               </w:rPr>
-              <w:t>“vid”, “</w:t>
-            </w:r>
-            <w:proofErr w:type="spellStart"/>
-            <w:r>
-              <w:rPr>
-                <w:lang w:val="en-GB"/>
-              </w:rPr>
-              <w:t>img</w:t>
-            </w:r>
-            <w:proofErr w:type="spellEnd"/>
-            <w:r>
-              <w:rPr>
-                <w:lang w:val="en-GB"/>
-              </w:rPr>
-              <w:t>”, “txt”, or “</w:t>
-            </w:r>
-            <w:proofErr w:type="spellStart"/>
-            <w:r>
-              <w:rPr>
-                <w:lang w:val="en-GB"/>
-              </w:rPr>
-              <w:t>aud</w:t>
-            </w:r>
-            <w:proofErr w:type="spellEnd"/>
-            <w:r>
-              <w:rPr>
-                <w:lang w:val="en-GB"/>
-              </w:rPr>
-              <w:t>”</w:t>
+              <w:t>“vid”, “img”, “txt”, or “aud”</w:t>
             </w:r>
             <w:r>
               <w:rPr>
@@ -20841,14 +20114,12 @@
                 <w:lang w:val="en-US"/>
               </w:rPr>
             </w:pPr>
-            <w:proofErr w:type="spellStart"/>
             <w:r>
               <w:rPr>
                 <w:lang w:val="en-US"/>
               </w:rPr>
               <w:t>is_readable</w:t>
             </w:r>
-            <w:proofErr w:type="spellEnd"/>
           </w:p>
         </w:tc>
         <w:tc>
@@ -21118,35 +20389,7 @@
               <w:rPr>
                 <w:lang w:val="en-US"/>
               </w:rPr>
-              <w:t>Type of the media file, e.g. “vid”, “</w:t>
-            </w:r>
-            <w:proofErr w:type="spellStart"/>
-            <w:r>
-              <w:rPr>
-                <w:lang w:val="en-US"/>
-              </w:rPr>
-              <w:t>img</w:t>
-            </w:r>
-            <w:proofErr w:type="spellEnd"/>
-            <w:r>
-              <w:rPr>
-                <w:lang w:val="en-US"/>
-              </w:rPr>
-              <w:t>”, or “</w:t>
-            </w:r>
-            <w:proofErr w:type="spellStart"/>
-            <w:r>
-              <w:rPr>
-                <w:lang w:val="en-US"/>
-              </w:rPr>
-              <w:t>aud</w:t>
-            </w:r>
-            <w:proofErr w:type="spellEnd"/>
-            <w:r>
-              <w:rPr>
-                <w:lang w:val="en-US"/>
-              </w:rPr>
-              <w:t>”</w:t>
+              <w:t>Type of the media file, e.g. “vid”, “img”, or “aud”</w:t>
             </w:r>
           </w:p>
         </w:tc>
@@ -21515,7 +20758,6 @@
                 <w:lang w:val="en-US"/>
               </w:rPr>
             </w:pPr>
-            <w:proofErr w:type="spellStart"/>
             <w:r>
               <w:rPr>
                 <w:i/>
@@ -21523,7 +20765,6 @@
               </w:rPr>
               <w:t>is_readable</w:t>
             </w:r>
-            <w:proofErr w:type="spellEnd"/>
           </w:p>
         </w:tc>
         <w:tc>
@@ -21686,7 +20927,6 @@
               </w:rPr>
               <w:t>/</w:t>
             </w:r>
-            <w:proofErr w:type="spellStart"/>
             <w:r>
               <w:rPr>
                 <w:b/>
@@ -21701,7 +20941,6 @@
               </w:rPr>
               <w:t>_id</w:t>
             </w:r>
-            <w:proofErr w:type="spellEnd"/>
           </w:p>
         </w:tc>
         <w:tc>
@@ -21835,35 +21074,7 @@
               <w:rPr>
                 <w:lang w:val="en-GB"/>
               </w:rPr>
-              <w:t>“vid”, “</w:t>
-            </w:r>
-            <w:proofErr w:type="spellStart"/>
-            <w:r>
-              <w:rPr>
-                <w:lang w:val="en-GB"/>
-              </w:rPr>
-              <w:t>img</w:t>
-            </w:r>
-            <w:proofErr w:type="spellEnd"/>
-            <w:r>
-              <w:rPr>
-                <w:lang w:val="en-GB"/>
-              </w:rPr>
-              <w:t>”, “txt”, or “</w:t>
-            </w:r>
-            <w:proofErr w:type="spellStart"/>
-            <w:r>
-              <w:rPr>
-                <w:lang w:val="en-GB"/>
-              </w:rPr>
-              <w:t>aud</w:t>
-            </w:r>
-            <w:proofErr w:type="spellEnd"/>
-            <w:r>
-              <w:rPr>
-                <w:lang w:val="en-GB"/>
-              </w:rPr>
-              <w:t>”</w:t>
+              <w:t>“vid”, “img”, “txt”, or “aud”</w:t>
             </w:r>
             <w:r>
               <w:rPr>
@@ -22228,14 +21439,12 @@
                 <w:lang w:val="en-US"/>
               </w:rPr>
             </w:pPr>
-            <w:proofErr w:type="spellStart"/>
             <w:r>
               <w:rPr>
                 <w:lang w:val="en-US"/>
               </w:rPr>
               <w:t>is_readable</w:t>
             </w:r>
-            <w:proofErr w:type="spellEnd"/>
           </w:p>
         </w:tc>
         <w:tc>
@@ -22522,35 +21731,7 @@
               <w:rPr>
                 <w:lang w:val="en-US"/>
               </w:rPr>
-              <w:t>Type of the media file, e.g. “vid”, “</w:t>
-            </w:r>
-            <w:proofErr w:type="spellStart"/>
-            <w:r>
-              <w:rPr>
-                <w:lang w:val="en-US"/>
-              </w:rPr>
-              <w:t>img</w:t>
-            </w:r>
-            <w:proofErr w:type="spellEnd"/>
-            <w:r>
-              <w:rPr>
-                <w:lang w:val="en-US"/>
-              </w:rPr>
-              <w:t>”, or “</w:t>
-            </w:r>
-            <w:proofErr w:type="spellStart"/>
-            <w:r>
-              <w:rPr>
-                <w:lang w:val="en-US"/>
-              </w:rPr>
-              <w:t>aud</w:t>
-            </w:r>
-            <w:proofErr w:type="spellEnd"/>
-            <w:r>
-              <w:rPr>
-                <w:lang w:val="en-US"/>
-              </w:rPr>
-              <w:t>”</w:t>
+              <w:t>Type of the media file, e.g. “vid”, “img”, or “aud”</w:t>
             </w:r>
           </w:p>
         </w:tc>
@@ -22919,7 +22100,6 @@
                 <w:lang w:val="en-US"/>
               </w:rPr>
             </w:pPr>
-            <w:proofErr w:type="spellStart"/>
             <w:r>
               <w:rPr>
                 <w:i/>
@@ -22927,7 +22107,6 @@
               </w:rPr>
               <w:t>is_readable</w:t>
             </w:r>
-            <w:proofErr w:type="spellEnd"/>
           </w:p>
         </w:tc>
         <w:tc>
@@ -23084,7 +22263,6 @@
               </w:rPr>
               <w:t>assets/</w:t>
             </w:r>
-            <w:proofErr w:type="spellStart"/>
             <w:r>
               <w:rPr>
                 <w:b/>
@@ -23092,7 +22270,6 @@
               </w:rPr>
               <w:t>asset_id</w:t>
             </w:r>
-            <w:proofErr w:type="spellEnd"/>
           </w:p>
         </w:tc>
         <w:tc>
@@ -23135,7 +22312,6 @@
         </w:rPr>
         <w:t>/</w:t>
       </w:r>
-      <w:proofErr w:type="spellStart"/>
       <w:r>
         <w:rPr>
           <w:b/>
@@ -23150,13 +22326,18 @@
         </w:rPr>
         <w:t>_id</w:t>
       </w:r>
-      <w:proofErr w:type="spellEnd"/>
     </w:p>
     <w:p>
       <w:pPr>
         <w:pStyle w:val="berschrift2"/>
-      </w:pPr>
-      <w:r>
+        <w:rPr>
+          <w:lang w:val="en-US"/>
+        </w:rPr>
+      </w:pPr>
+      <w:r>
+        <w:rPr>
+          <w:lang w:val="en-US"/>
+        </w:rPr>
         <w:t>GET</w:t>
       </w:r>
     </w:p>
@@ -23209,7 +22390,6 @@
                 <w:lang w:val="en-US"/>
               </w:rPr>
             </w:pPr>
-            <w:proofErr w:type="spellStart"/>
             <w:r>
               <w:rPr>
                 <w:b/>
@@ -23217,7 +22397,6 @@
               </w:rPr>
               <w:t>asset_id</w:t>
             </w:r>
-            <w:proofErr w:type="spellEnd"/>
           </w:p>
         </w:tc>
         <w:tc>
@@ -23451,21 +22630,7 @@
               <w:rPr>
                 <w:lang w:val="en-US"/>
               </w:rPr>
-              <w:t>Type of the media file, e.g. “vid”, “</w:t>
-            </w:r>
-            <w:proofErr w:type="spellStart"/>
-            <w:r>
-              <w:rPr>
-                <w:lang w:val="en-US"/>
-              </w:rPr>
-              <w:t>img</w:t>
-            </w:r>
-            <w:proofErr w:type="spellEnd"/>
-            <w:r>
-              <w:rPr>
-                <w:lang w:val="en-US"/>
-              </w:rPr>
-              <w:t xml:space="preserve">”, </w:t>
+              <w:t xml:space="preserve">Type of the media file, e.g. “vid”, “img”, </w:t>
             </w:r>
             <w:r>
               <w:rPr>
@@ -23477,21 +22642,7 @@
               <w:rPr>
                 <w:lang w:val="en-US"/>
               </w:rPr>
-              <w:t>or “</w:t>
-            </w:r>
-            <w:proofErr w:type="spellStart"/>
-            <w:r>
-              <w:rPr>
-                <w:lang w:val="en-US"/>
-              </w:rPr>
-              <w:t>aud</w:t>
-            </w:r>
-            <w:proofErr w:type="spellEnd"/>
-            <w:r>
-              <w:rPr>
-                <w:lang w:val="en-US"/>
-              </w:rPr>
-              <w:t>”</w:t>
+              <w:t>or “aud”</w:t>
             </w:r>
           </w:p>
         </w:tc>
@@ -23860,7 +23011,6 @@
                 <w:lang w:val="en-US"/>
               </w:rPr>
             </w:pPr>
-            <w:proofErr w:type="spellStart"/>
             <w:r>
               <w:rPr>
                 <w:i/>
@@ -23868,7 +23018,6 @@
               </w:rPr>
               <w:t>is_readable</w:t>
             </w:r>
-            <w:proofErr w:type="spellEnd"/>
           </w:p>
         </w:tc>
         <w:tc>
@@ -24190,7 +23339,6 @@
         </w:rPr>
         <w:t>assets/</w:t>
       </w:r>
-      <w:proofErr w:type="spellStart"/>
       <w:r>
         <w:rPr>
           <w:b/>
@@ -24198,7 +23346,6 @@
         </w:rPr>
         <w:t>asset_id</w:t>
       </w:r>
-      <w:proofErr w:type="spellEnd"/>
       <w:r>
         <w:rPr>
           <w:lang w:val="en-US"/>
@@ -24741,25 +23888,7 @@
           <w:lang w:val="en-US" w:eastAsia="de-DE"/>
         </w:rPr>
         <w:br/>
-        <w:t xml:space="preserve">User registration is handled using the default </w:t>
-      </w:r>
-      <w:proofErr w:type="spellStart"/>
-      <w:r>
-        <w:rPr>
-          <w:rFonts w:eastAsia="Times New Roman" w:cs="Courier New"/>
-          <w:szCs w:val="20"/>
-          <w:lang w:val="en-US" w:eastAsia="de-DE"/>
-        </w:rPr>
-        <w:t>Django</w:t>
-      </w:r>
-      <w:proofErr w:type="spellEnd"/>
-      <w:r>
-        <w:rPr>
-          <w:rFonts w:eastAsia="Times New Roman" w:cs="Courier New"/>
-          <w:szCs w:val="20"/>
-          <w:lang w:val="en-US" w:eastAsia="de-DE"/>
-        </w:rPr>
-        <w:t xml:space="preserve"> admin backend.</w:t>
+        <w:t>User registration is handled using the default Django admin backend.</w:t>
       </w:r>
       <w:r>
         <w:rPr>
@@ -24855,7 +23984,6 @@
                 <w:lang w:val="en-US"/>
               </w:rPr>
             </w:pPr>
-            <w:proofErr w:type="spellStart"/>
             <w:r>
               <w:rPr>
                 <w:rFonts w:cs="Courier New"/>
@@ -24864,7 +23992,6 @@
               </w:rPr>
               <w:t>user_authentication</w:t>
             </w:r>
-            <w:proofErr w:type="spellEnd"/>
           </w:p>
         </w:tc>
         <w:tc>
@@ -25243,7 +24370,6 @@
               </w:rPr>
               <w:t>sessions/</w:t>
             </w:r>
-            <w:proofErr w:type="spellStart"/>
             <w:r>
               <w:rPr>
                 <w:b/>
@@ -25251,7 +24377,6 @@
               </w:rPr>
               <w:t>session_id</w:t>
             </w:r>
-            <w:proofErr w:type="spellEnd"/>
           </w:p>
         </w:tc>
         <w:tc>
@@ -25579,14 +24704,12 @@
                 <w:lang w:val="en-US"/>
               </w:rPr>
             </w:pPr>
-            <w:proofErr w:type="spellStart"/>
             <w:r>
               <w:rPr>
                 <w:lang w:val="en-US"/>
               </w:rPr>
               <w:t>url</w:t>
             </w:r>
-            <w:proofErr w:type="spellEnd"/>
           </w:p>
         </w:tc>
         <w:tc>
@@ -25663,14 +24786,12 @@
                 <w:lang w:val="en-US"/>
               </w:rPr>
             </w:pPr>
-            <w:proofErr w:type="spellStart"/>
             <w:r>
               <w:rPr>
                 <w:lang w:val="en-US"/>
               </w:rPr>
               <w:t>first_name</w:t>
             </w:r>
-            <w:proofErr w:type="spellEnd"/>
           </w:p>
         </w:tc>
         <w:tc>
@@ -25703,14 +24824,12 @@
                 <w:lang w:val="en-US"/>
               </w:rPr>
             </w:pPr>
-            <w:proofErr w:type="spellStart"/>
             <w:r>
               <w:rPr>
                 <w:lang w:val="en-US"/>
               </w:rPr>
               <w:t>last_name</w:t>
             </w:r>
-            <w:proofErr w:type="spellEnd"/>
           </w:p>
         </w:tc>
         <w:tc>
@@ -26027,7 +25146,6 @@
                 <w:lang w:val="en-US"/>
               </w:rPr>
             </w:pPr>
-            <w:proofErr w:type="spellStart"/>
             <w:r>
               <w:rPr>
                 <w:b/>
@@ -26035,7 +25153,6 @@
               </w:rPr>
               <w:t>first_name</w:t>
             </w:r>
-            <w:proofErr w:type="spellEnd"/>
           </w:p>
         </w:tc>
         <w:tc>
@@ -26069,7 +25186,6 @@
                 <w:lang w:val="en-US"/>
               </w:rPr>
             </w:pPr>
-            <w:proofErr w:type="spellStart"/>
             <w:r>
               <w:rPr>
                 <w:b/>
@@ -26077,7 +25193,6 @@
               </w:rPr>
               <w:t>last_name</w:t>
             </w:r>
-            <w:proofErr w:type="spellEnd"/>
           </w:p>
         </w:tc>
         <w:tc>
@@ -26111,7 +25226,6 @@
                 <w:lang w:val="en-US"/>
               </w:rPr>
             </w:pPr>
-            <w:proofErr w:type="spellStart"/>
             <w:r>
               <w:rPr>
                 <w:b/>
@@ -26119,7 +25233,6 @@
               </w:rPr>
               <w:t>user_name</w:t>
             </w:r>
-            <w:proofErr w:type="spellEnd"/>
           </w:p>
         </w:tc>
         <w:tc>
@@ -26284,16 +25397,8 @@
         <w:rPr>
           <w:lang w:val="en-US"/>
         </w:rPr>
-        <w:t xml:space="preserve">, indicating which error </w:t>
-      </w:r>
-      <w:proofErr w:type="spellStart"/>
-      <w:r>
-        <w:rPr>
-          <w:lang w:val="en-US"/>
-        </w:rPr>
-        <w:t>occured</w:t>
-      </w:r>
-      <w:proofErr w:type="spellEnd"/>
+        <w:t>, indicating which error occured</w:t>
+      </w:r>
       <w:r>
         <w:rPr>
           <w:lang w:val="en-US"/>
@@ -26347,7 +25452,6 @@
               </w:rPr>
               <w:t>users/</w:t>
             </w:r>
-            <w:proofErr w:type="spellStart"/>
             <w:r>
               <w:rPr>
                 <w:b/>
@@ -26362,7 +25466,6 @@
               </w:rPr>
               <w:t>_id</w:t>
             </w:r>
-            <w:proofErr w:type="spellEnd"/>
           </w:p>
         </w:tc>
         <w:tc>
@@ -26583,7 +25686,6 @@
                 <w:lang w:val="en-US"/>
               </w:rPr>
             </w:pPr>
-            <w:proofErr w:type="spellStart"/>
             <w:r>
               <w:rPr>
                 <w:i/>
@@ -26591,7 +25693,6 @@
               </w:rPr>
               <w:t>first_name</w:t>
             </w:r>
-            <w:proofErr w:type="spellEnd"/>
           </w:p>
         </w:tc>
         <w:tc>
@@ -26625,7 +25726,6 @@
                 <w:lang w:val="en-US"/>
               </w:rPr>
             </w:pPr>
-            <w:proofErr w:type="spellStart"/>
             <w:r>
               <w:rPr>
                 <w:i/>
@@ -26633,7 +25733,6 @@
               </w:rPr>
               <w:t>last_name</w:t>
             </w:r>
-            <w:proofErr w:type="spellEnd"/>
           </w:p>
         </w:tc>
         <w:tc>
@@ -26667,7 +25766,6 @@
                 <w:lang w:val="en-US"/>
               </w:rPr>
             </w:pPr>
-            <w:proofErr w:type="spellStart"/>
             <w:r>
               <w:rPr>
                 <w:b/>
@@ -26675,7 +25773,6 @@
               </w:rPr>
               <w:t>user_name</w:t>
             </w:r>
-            <w:proofErr w:type="spellEnd"/>
           </w:p>
         </w:tc>
         <w:tc>
@@ -26855,11 +25952,391 @@
           <w:lang w:val="en-US"/>
         </w:rPr>
         <w:lastRenderedPageBreak/>
-        <w:t>Moderated mode</w:t>
+        <w:t>users/name/</w:t>
+      </w:r>
+      <w:r>
+        <w:rPr>
+          <w:b/>
+          <w:lang w:val="en-US"/>
+        </w:rPr>
+        <w:t>name</w:t>
+      </w:r>
+      <w:r>
+        <w:rPr>
+          <w:lang w:val="en-US"/>
+        </w:rPr>
+        <w:t>/</w:t>
       </w:r>
     </w:p>
     <w:p>
       <w:pPr>
+        <w:pStyle w:val="berschrift2"/>
+        <w:rPr>
+          <w:lang w:val="en-US"/>
+        </w:rPr>
+      </w:pPr>
+      <w:r>
+        <w:rPr>
+          <w:lang w:val="en-US"/>
+        </w:rPr>
+        <w:t>GET</w:t>
+      </w:r>
+    </w:p>
+    <w:p>
+      <w:pPr>
+        <w:rPr>
+          <w:lang w:val="en-US"/>
+        </w:rPr>
+      </w:pPr>
+      <w:r>
+        <w:rPr>
+          <w:lang w:val="en-US"/>
+        </w:rPr>
+        <w:t>This searches for the user ID of a particular user.</w:t>
+      </w:r>
+      <w:r>
+        <w:rPr>
+          <w:lang w:val="en-US"/>
+        </w:rPr>
+        <w:t xml:space="preserve"> You can enter a user name, first name or last name.</w:t>
+      </w:r>
+      <w:bookmarkStart w:id="0" w:name="_GoBack"/>
+      <w:bookmarkEnd w:id="0"/>
+    </w:p>
+    <w:p>
+      <w:pPr>
+        <w:pStyle w:val="berschrift3"/>
+        <w:rPr>
+          <w:lang w:val="en-US"/>
+        </w:rPr>
+      </w:pPr>
+      <w:r>
+        <w:rPr>
+          <w:lang w:val="en-US"/>
+        </w:rPr>
+        <w:t>URL-Parameters</w:t>
+      </w:r>
+    </w:p>
+    <w:tbl>
+      <w:tblPr>
+        <w:tblStyle w:val="Tabellenraster"/>
+        <w:tblW w:w="0" w:type="auto"/>
+        <w:tblLook w:val="04A0" w:firstRow="1" w:lastRow="0" w:firstColumn="1" w:lastColumn="0" w:noHBand="0" w:noVBand="1"/>
+      </w:tblPr>
+      <w:tblGrid>
+        <w:gridCol w:w="1413"/>
+        <w:gridCol w:w="7649"/>
+      </w:tblGrid>
+      <w:tr>
+        <w:tc>
+          <w:tcPr>
+            <w:tcW w:w="1413" w:type="dxa"/>
+          </w:tcPr>
+          <w:p>
+            <w:pPr>
+              <w:rPr>
+                <w:b/>
+                <w:lang w:val="en-US"/>
+              </w:rPr>
+            </w:pPr>
+            <w:r>
+              <w:rPr>
+                <w:b/>
+                <w:lang w:val="en-US"/>
+              </w:rPr>
+              <w:t>id</w:t>
+            </w:r>
+          </w:p>
+        </w:tc>
+        <w:tc>
+          <w:tcPr>
+            <w:tcW w:w="7649" w:type="dxa"/>
+          </w:tcPr>
+          <w:p>
+            <w:pPr>
+              <w:rPr>
+                <w:lang w:val="en-US"/>
+              </w:rPr>
+            </w:pPr>
+            <w:r>
+              <w:rPr>
+                <w:lang w:val="en-US"/>
+              </w:rPr>
+              <w:t>ID of the user to be updated.</w:t>
+            </w:r>
+          </w:p>
+        </w:tc>
+      </w:tr>
+    </w:tbl>
+    <w:p>
+      <w:pPr>
+        <w:pStyle w:val="berschrift3"/>
+        <w:rPr>
+          <w:lang w:val="en-US"/>
+        </w:rPr>
+      </w:pPr>
+      <w:r>
+        <w:rPr>
+          <w:lang w:val="en-US"/>
+        </w:rPr>
+        <w:t>Return data</w:t>
+      </w:r>
+    </w:p>
+    <w:tbl>
+      <w:tblPr>
+        <w:tblStyle w:val="Tabellenraster"/>
+        <w:tblW w:w="0" w:type="auto"/>
+        <w:tblLook w:val="04A0" w:firstRow="1" w:lastRow="0" w:firstColumn="1" w:lastColumn="0" w:noHBand="0" w:noVBand="1"/>
+      </w:tblPr>
+      <w:tblGrid>
+        <w:gridCol w:w="1413"/>
+        <w:gridCol w:w="7649"/>
+      </w:tblGrid>
+      <w:tr>
+        <w:tc>
+          <w:tcPr>
+            <w:tcW w:w="1413" w:type="dxa"/>
+          </w:tcPr>
+          <w:p>
+            <w:pPr>
+              <w:rPr>
+                <w:lang w:val="en-US"/>
+              </w:rPr>
+            </w:pPr>
+            <w:r>
+              <w:rPr>
+                <w:lang w:val="en-US"/>
+              </w:rPr>
+              <w:t>id</w:t>
+            </w:r>
+          </w:p>
+        </w:tc>
+        <w:tc>
+          <w:tcPr>
+            <w:tcW w:w="7649" w:type="dxa"/>
+          </w:tcPr>
+          <w:p>
+            <w:pPr>
+              <w:rPr>
+                <w:lang w:val="en-US"/>
+              </w:rPr>
+            </w:pPr>
+            <w:r>
+              <w:rPr>
+                <w:lang w:val="en-US"/>
+              </w:rPr>
+              <w:t>ID of the logged in user</w:t>
+            </w:r>
+          </w:p>
+        </w:tc>
+      </w:tr>
+      <w:tr>
+        <w:tc>
+          <w:tcPr>
+            <w:tcW w:w="1413" w:type="dxa"/>
+          </w:tcPr>
+          <w:p>
+            <w:pPr>
+              <w:rPr>
+                <w:lang w:val="en-US"/>
+              </w:rPr>
+            </w:pPr>
+            <w:r>
+              <w:rPr>
+                <w:lang w:val="en-US"/>
+              </w:rPr>
+              <w:t>url</w:t>
+            </w:r>
+          </w:p>
+        </w:tc>
+        <w:tc>
+          <w:tcPr>
+            <w:tcW w:w="7649" w:type="dxa"/>
+          </w:tcPr>
+          <w:p>
+            <w:pPr>
+              <w:rPr>
+                <w:lang w:val="en-US"/>
+              </w:rPr>
+            </w:pPr>
+            <w:r>
+              <w:rPr>
+                <w:lang w:val="en-US"/>
+              </w:rPr>
+              <w:t>URI of the logged in user</w:t>
+            </w:r>
+          </w:p>
+        </w:tc>
+      </w:tr>
+      <w:tr>
+        <w:tc>
+          <w:tcPr>
+            <w:tcW w:w="1413" w:type="dxa"/>
+          </w:tcPr>
+          <w:p>
+            <w:pPr>
+              <w:rPr>
+                <w:lang w:val="en-US"/>
+              </w:rPr>
+            </w:pPr>
+            <w:r>
+              <w:rPr>
+                <w:lang w:val="en-US"/>
+              </w:rPr>
+              <w:t>username</w:t>
+            </w:r>
+          </w:p>
+        </w:tc>
+        <w:tc>
+          <w:tcPr>
+            <w:tcW w:w="7649" w:type="dxa"/>
+          </w:tcPr>
+          <w:p>
+            <w:pPr>
+              <w:rPr>
+                <w:lang w:val="en-US"/>
+              </w:rPr>
+            </w:pPr>
+            <w:r>
+              <w:rPr>
+                <w:lang w:val="en-US"/>
+              </w:rPr>
+              <w:t>User name of the logged in user</w:t>
+            </w:r>
+          </w:p>
+        </w:tc>
+      </w:tr>
+      <w:tr>
+        <w:tc>
+          <w:tcPr>
+            <w:tcW w:w="1413" w:type="dxa"/>
+          </w:tcPr>
+          <w:p>
+            <w:pPr>
+              <w:rPr>
+                <w:lang w:val="en-US"/>
+              </w:rPr>
+            </w:pPr>
+            <w:r>
+              <w:rPr>
+                <w:lang w:val="en-US"/>
+              </w:rPr>
+              <w:t>first_name</w:t>
+            </w:r>
+          </w:p>
+        </w:tc>
+        <w:tc>
+          <w:tcPr>
+            <w:tcW w:w="7649" w:type="dxa"/>
+          </w:tcPr>
+          <w:p>
+            <w:pPr>
+              <w:rPr>
+                <w:lang w:val="en-US"/>
+              </w:rPr>
+            </w:pPr>
+            <w:r>
+              <w:rPr>
+                <w:lang w:val="en-US"/>
+              </w:rPr>
+              <w:t>First name of the user</w:t>
+            </w:r>
+          </w:p>
+        </w:tc>
+      </w:tr>
+      <w:tr>
+        <w:tc>
+          <w:tcPr>
+            <w:tcW w:w="1413" w:type="dxa"/>
+          </w:tcPr>
+          <w:p>
+            <w:pPr>
+              <w:rPr>
+                <w:lang w:val="en-US"/>
+              </w:rPr>
+            </w:pPr>
+            <w:r>
+              <w:rPr>
+                <w:lang w:val="en-US"/>
+              </w:rPr>
+              <w:t>last_name</w:t>
+            </w:r>
+          </w:p>
+        </w:tc>
+        <w:tc>
+          <w:tcPr>
+            <w:tcW w:w="7649" w:type="dxa"/>
+          </w:tcPr>
+          <w:p>
+            <w:pPr>
+              <w:rPr>
+                <w:lang w:val="en-US"/>
+              </w:rPr>
+            </w:pPr>
+            <w:r>
+              <w:rPr>
+                <w:lang w:val="en-US"/>
+              </w:rPr>
+              <w:t>Last name of the user</w:t>
+            </w:r>
+          </w:p>
+        </w:tc>
+      </w:tr>
+      <w:tr>
+        <w:tc>
+          <w:tcPr>
+            <w:tcW w:w="1413" w:type="dxa"/>
+          </w:tcPr>
+          <w:p>
+            <w:pPr>
+              <w:rPr>
+                <w:lang w:val="en-US"/>
+              </w:rPr>
+            </w:pPr>
+            <w:r>
+              <w:rPr>
+                <w:lang w:val="en-US"/>
+              </w:rPr>
+              <w:t>email</w:t>
+            </w:r>
+          </w:p>
+        </w:tc>
+        <w:tc>
+          <w:tcPr>
+            <w:tcW w:w="7649" w:type="dxa"/>
+          </w:tcPr>
+          <w:p>
+            <w:pPr>
+              <w:rPr>
+                <w:lang w:val="en-US"/>
+              </w:rPr>
+            </w:pPr>
+            <w:r>
+              <w:rPr>
+                <w:lang w:val="en-US"/>
+              </w:rPr>
+              <w:t>E-mail address of the user</w:t>
+            </w:r>
+          </w:p>
+        </w:tc>
+      </w:tr>
+    </w:tbl>
+    <w:p>
+      <w:pPr>
+        <w:pStyle w:val="berschrift1"/>
+        <w:rPr>
+          <w:lang w:val="en-US"/>
+        </w:rPr>
+      </w:pPr>
+      <w:r>
+        <w:rPr>
+          <w:lang w:val="en-US"/>
+        </w:rPr>
+        <w:t>Moderated mode</w:t>
+      </w:r>
+    </w:p>
+    <w:p>
+      <w:pPr>
         <w:rPr>
           <w:lang w:val="en-US"/>
         </w:rPr>
@@ -26876,19 +26353,11 @@
         </w:rPr>
         <w:t xml:space="preserve">However, some of the APIs should still be usable without user authentication, for example creating a new location or updating a previously entered own story. For this, </w:t>
       </w:r>
-      <w:proofErr w:type="spellStart"/>
-      <w:r>
-        <w:rPr>
-          <w:lang w:val="en-US"/>
-        </w:rPr>
-        <w:t>Django’s</w:t>
-      </w:r>
-      <w:proofErr w:type="spellEnd"/>
-      <w:r>
-        <w:rPr>
-          <w:lang w:val="en-US"/>
-        </w:rPr>
-        <w:t xml:space="preserve"> Cross Site Request Forgery mechanism will be used. See more here: </w:t>
+      <w:r>
+        <w:rPr>
+          <w:lang w:val="en-US"/>
+        </w:rPr>
+        <w:t xml:space="preserve">Django’s Cross Site Request Forgery mechanism will be used. See more here: </w:t>
       </w:r>
       <w:hyperlink r:id="rId6" w:history="1">
         <w:r>

</xml_diff>

<commit_message>
Add sources to serializer
</commit_message>
<xml_diff>
--- a/docs/api_documentation.docx
+++ b/docs/api_documentation.docx
@@ -6714,6 +6714,60 @@
                     <w:rPr>
                       <w:lang w:val="en-US"/>
                     </w:rPr>
+                    <w:t>sources</w:t>
+                  </w:r>
+                </w:p>
+              </w:tc>
+              <w:tc>
+                <w:tcPr>
+                  <w:tcW w:w="6119" w:type="dxa"/>
+                  <w:tcBorders>
+                    <w:top w:val="single" w:sz="4" w:space="0" w:color="auto"/>
+                    <w:left w:val="single" w:sz="4" w:space="0" w:color="auto"/>
+                    <w:bottom w:val="single" w:sz="4" w:space="0" w:color="auto"/>
+                    <w:right w:val="single" w:sz="4" w:space="0" w:color="auto"/>
+                  </w:tcBorders>
+                </w:tcPr>
+                <w:p>
+                  <w:pPr>
+                    <w:rPr>
+                      <w:lang w:val="en-GB"/>
+                    </w:rPr>
+                  </w:pPr>
+                  <w:r>
+                    <w:rPr>
+                      <w:lang w:val="en-GB"/>
+                    </w:rPr>
+                    <w:t>Sources of this story</w:t>
+                  </w:r>
+                </w:p>
+              </w:tc>
+            </w:tr>
+            <w:tr>
+              <w:trPr>
+                <w:gridAfter w:val="1"/>
+                <w:wAfter w:w="1592" w:type="dxa"/>
+              </w:trPr>
+              <w:tc>
+                <w:tcPr>
+                  <w:tcW w:w="1356" w:type="dxa"/>
+                  <w:tcBorders>
+                    <w:top w:val="single" w:sz="4" w:space="0" w:color="auto"/>
+                    <w:left w:val="single" w:sz="4" w:space="0" w:color="auto"/>
+                    <w:bottom w:val="single" w:sz="4" w:space="0" w:color="auto"/>
+                    <w:right w:val="single" w:sz="4" w:space="0" w:color="auto"/>
+                  </w:tcBorders>
+                </w:tcPr>
+                <w:p>
+                  <w:pPr>
+                    <w:rPr>
+                      <w:lang w:val="en-US"/>
+                    </w:rPr>
+                  </w:pPr>
+                  <w:r>
+                    <w:rPr>
+                      <w:lang w:val="en-US"/>
+                    </w:rPr>
                     <w:t>created</w:t>
                   </w:r>
                 </w:p>
@@ -8122,6 +8176,7 @@
                           <w:rPr>
                             <w:lang w:val="en-GB"/>
                           </w:rPr>
+                          <w:lastRenderedPageBreak/>
                           <w:t>sources</w:t>
                         </w:r>
                       </w:p>
@@ -9338,6 +9393,7 @@
         <w:rPr>
           <w:lang w:val="en-GB"/>
         </w:rPr>
+        <w:lastRenderedPageBreak/>
         <w:t>locations/</w:t>
       </w:r>
       <w:r>
@@ -9404,7 +9460,6 @@
         <w:rPr>
           <w:lang w:val="en-US"/>
         </w:rPr>
-        <w:lastRenderedPageBreak/>
         <w:t>URL-</w:t>
       </w:r>
       <w:r>
@@ -10725,6 +10780,7 @@
         <w:rPr>
           <w:lang w:val="en-US"/>
         </w:rPr>
+        <w:lastRenderedPageBreak/>
         <w:t>URL-</w:t>
       </w:r>
       <w:r>
@@ -10918,7 +10974,6 @@
               <w:rPr>
                 <w:lang w:val="en-GB"/>
               </w:rPr>
-              <w:lastRenderedPageBreak/>
               <w:t>longitude</w:t>
             </w:r>
           </w:p>
@@ -11704,6 +11759,44 @@
               </w:tc>
             </w:tr>
             <w:tr>
+              <w:tc>
+                <w:tcPr>
+                  <w:tcW w:w="1304" w:type="dxa"/>
+                </w:tcPr>
+                <w:p>
+                  <w:pPr>
+                    <w:rPr>
+                      <w:lang w:val="en-US"/>
+                    </w:rPr>
+                  </w:pPr>
+                  <w:r>
+                    <w:rPr>
+                      <w:lang w:val="en-US"/>
+                    </w:rPr>
+                    <w:t>sources</w:t>
+                  </w:r>
+                </w:p>
+              </w:tc>
+              <w:tc>
+                <w:tcPr>
+                  <w:tcW w:w="6096" w:type="dxa"/>
+                </w:tcPr>
+                <w:p>
+                  <w:pPr>
+                    <w:rPr>
+                      <w:lang w:val="en-GB"/>
+                    </w:rPr>
+                  </w:pPr>
+                  <w:r>
+                    <w:rPr>
+                      <w:lang w:val="en-GB"/>
+                    </w:rPr>
+                    <w:t>Sources of this story</w:t>
+                  </w:r>
+                </w:p>
+              </w:tc>
+            </w:tr>
+            <w:tr>
               <w:trPr>
                 <w:trHeight w:val="253"/>
               </w:trPr>
@@ -12785,6 +12878,7 @@
                     <w:rPr>
                       <w:lang w:val="en-US"/>
                     </w:rPr>
+                    <w:lastRenderedPageBreak/>
                     <w:t>assets</w:t>
                   </w:r>
                 </w:p>
@@ -13820,6 +13914,59 @@
           <w:p>
             <w:pPr>
               <w:rPr>
+                <w:i/>
+                <w:lang w:val="en-US"/>
+              </w:rPr>
+            </w:pPr>
+            <w:r>
+              <w:rPr>
+                <w:i/>
+                <w:lang w:val="en-US"/>
+              </w:rPr>
+              <w:t>sources</w:t>
+            </w:r>
+          </w:p>
+        </w:tc>
+        <w:tc>
+          <w:tcPr>
+            <w:tcW w:w="7649" w:type="dxa"/>
+          </w:tcPr>
+          <w:p>
+            <w:pPr>
+              <w:rPr>
+                <w:lang w:val="en-GB"/>
+              </w:rPr>
+            </w:pPr>
+            <w:r>
+              <w:rPr>
+                <w:i/>
+                <w:lang w:val="en-GB"/>
+              </w:rPr>
+              <w:t>Optional</w:t>
+            </w:r>
+            <w:r>
+              <w:rPr>
+                <w:lang w:val="en-GB"/>
+              </w:rPr>
+              <w:t xml:space="preserve">: </w:t>
+            </w:r>
+            <w:r>
+              <w:rPr>
+                <w:lang w:val="en-GB"/>
+              </w:rPr>
+              <w:t>Sources of this story</w:t>
+            </w:r>
+          </w:p>
+        </w:tc>
+      </w:tr>
+      <w:tr>
+        <w:tc>
+          <w:tcPr>
+            <w:tcW w:w="1413" w:type="dxa"/>
+          </w:tcPr>
+          <w:p>
+            <w:pPr>
+              <w:rPr>
                 <w:b/>
                 <w:lang w:val="en-GB"/>
               </w:rPr>
@@ -13907,16 +14054,16 @@
           <w:p>
             <w:pPr>
               <w:rPr>
-                <w:b/>
-                <w:lang w:val="en-GB"/>
-              </w:rPr>
-            </w:pPr>
-            <w:r>
-              <w:rPr>
-                <w:b/>
-                <w:lang w:val="en-GB"/>
-              </w:rPr>
-              <w:t>type</w:t>
+                <w:i/>
+                <w:lang w:val="en-GB"/>
+              </w:rPr>
+            </w:pPr>
+            <w:r>
+              <w:rPr>
+                <w:i/>
+                <w:lang w:val="en-GB"/>
+              </w:rPr>
+              <w:t>categories</w:t>
             </w:r>
           </w:p>
         </w:tc>
@@ -13932,10 +14079,26 @@
             </w:pPr>
             <w:r>
               <w:rPr>
-                <w:lang w:val="en-GB"/>
-              </w:rPr>
-              <w:t>Type of the story</w:t>
-            </w:r>
+                <w:i/>
+                <w:lang w:val="en-GB"/>
+              </w:rPr>
+              <w:t>Optional:</w:t>
+            </w:r>
+            <w:r>
+              <w:rPr>
+                <w:i/>
+                <w:lang w:val="en-GB"/>
+              </w:rPr>
+              <w:t xml:space="preserve"> </w:t>
+            </w:r>
+            <w:r>
+              <w:rPr>
+                <w:lang w:val="en-GB"/>
+              </w:rPr>
+              <w:t>ID of a category this story is attached to</w:t>
+            </w:r>
+            <w:bookmarkStart w:id="0" w:name="_GoBack"/>
+            <w:bookmarkEnd w:id="0"/>
           </w:p>
         </w:tc>
       </w:tr>
@@ -14160,6 +14323,7 @@
         <w:rPr>
           <w:lang w:val="en-GB"/>
         </w:rPr>
+        <w:lastRenderedPageBreak/>
         <w:t>stories/title</w:t>
       </w:r>
       <w:r>
@@ -14234,7 +14398,6 @@
         <w:rPr>
           <w:lang w:val="en-GB"/>
         </w:rPr>
-        <w:lastRenderedPageBreak/>
         <w:t>Return data</w:t>
       </w:r>
     </w:p>
@@ -14943,6 +15106,59 @@
         <w:tc>
           <w:tcPr>
             <w:tcW w:w="1356" w:type="dxa"/>
+          </w:tcPr>
+          <w:p>
+            <w:pPr>
+              <w:rPr>
+                <w:i/>
+                <w:lang w:val="en-US"/>
+              </w:rPr>
+            </w:pPr>
+            <w:r>
+              <w:rPr>
+                <w:i/>
+                <w:lang w:val="en-US"/>
+              </w:rPr>
+              <w:t>sources</w:t>
+            </w:r>
+          </w:p>
+        </w:tc>
+        <w:tc>
+          <w:tcPr>
+            <w:tcW w:w="7711" w:type="dxa"/>
+          </w:tcPr>
+          <w:p>
+            <w:pPr>
+              <w:rPr>
+                <w:lang w:val="en-GB"/>
+              </w:rPr>
+            </w:pPr>
+            <w:r>
+              <w:rPr>
+                <w:i/>
+                <w:lang w:val="en-GB"/>
+              </w:rPr>
+              <w:t>Optional</w:t>
+            </w:r>
+            <w:r>
+              <w:rPr>
+                <w:lang w:val="en-GB"/>
+              </w:rPr>
+              <w:t xml:space="preserve">: </w:t>
+            </w:r>
+            <w:r>
+              <w:rPr>
+                <w:lang w:val="en-GB"/>
+              </w:rPr>
+              <w:t>Sources of this story</w:t>
+            </w:r>
+          </w:p>
+        </w:tc>
+      </w:tr>
+      <w:tr>
+        <w:tc>
+          <w:tcPr>
+            <w:tcW w:w="1356" w:type="dxa"/>
             <w:tcBorders>
               <w:top w:val="single" w:sz="4" w:space="0" w:color="auto"/>
               <w:left w:val="single" w:sz="4" w:space="0" w:color="auto"/>
@@ -15484,7 +15700,7 @@
                 <w:i/>
                 <w:lang w:val="en-GB"/>
               </w:rPr>
-              <w:t>category</w:t>
+              <w:t>categories</w:t>
             </w:r>
           </w:p>
         </w:tc>
@@ -15572,6 +15788,7 @@
         <w:rPr>
           <w:lang w:val="en-US"/>
         </w:rPr>
+        <w:lastRenderedPageBreak/>
         <w:t>Return data</w:t>
       </w:r>
     </w:p>
@@ -15995,7 +16212,6 @@
                 <w:i/>
                 <w:lang w:val="en-US"/>
               </w:rPr>
-              <w:lastRenderedPageBreak/>
               <w:t>time_end</w:t>
             </w:r>
           </w:p>
@@ -16871,6 +17087,7 @@
         <w:rPr>
           <w:lang w:val="en-US"/>
         </w:rPr>
+        <w:lastRenderedPageBreak/>
         <w:t>URL-</w:t>
       </w:r>
       <w:r>
@@ -17103,7 +17320,6 @@
         <w:rPr>
           <w:lang w:val="en-GB"/>
         </w:rPr>
-        <w:lastRenderedPageBreak/>
         <w:t>stories/</w:t>
       </w:r>
       <w:r>
@@ -18391,6 +18607,7 @@
                 <w:i/>
                 <w:lang w:val="en-US"/>
               </w:rPr>
+              <w:lastRenderedPageBreak/>
               <w:t>time_end</w:t>
             </w:r>
           </w:p>
@@ -18698,7 +18915,6 @@
         <w:rPr>
           <w:lang w:val="en-GB"/>
         </w:rPr>
-        <w:lastRenderedPageBreak/>
         <w:t>stories/</w:t>
       </w:r>
       <w:r>
@@ -20042,6 +20258,7 @@
               <w:rPr>
                 <w:lang w:val="en-US"/>
               </w:rPr>
+              <w:lastRenderedPageBreak/>
               <w:t>device</w:t>
             </w:r>
           </w:p>
@@ -20279,7 +20496,6 @@
         <w:pStyle w:val="Implementiert"/>
       </w:pPr>
       <w:r>
-        <w:lastRenderedPageBreak/>
         <w:t>POST</w:t>
       </w:r>
     </w:p>
@@ -21603,6 +21819,7 @@
                     <w:rPr>
                       <w:lang w:val="en-GB"/>
                     </w:rPr>
+                    <w:lastRenderedPageBreak/>
                     <w:t>file</w:t>
                   </w:r>
                 </w:p>
@@ -21642,6 +21859,7 @@
         <w:pStyle w:val="Implementiert"/>
       </w:pPr>
       <w:r>
+        <w:lastRenderedPageBreak/>
         <w:t>POST</w:t>
       </w:r>
     </w:p>
@@ -21680,7 +21898,6 @@
         <w:rPr>
           <w:lang w:val="en-US"/>
         </w:rPr>
-        <w:lastRenderedPageBreak/>
         <w:t>Parameters</w:t>
       </w:r>
     </w:p>
@@ -23064,6 +23281,7 @@
         <w:rPr>
           <w:lang w:val="en-GB"/>
         </w:rPr>
+        <w:lastRenderedPageBreak/>
         <w:t>Return data</w:t>
       </w:r>
     </w:p>
@@ -23132,7 +23350,6 @@
         <w:pStyle w:val="Implementiert"/>
       </w:pPr>
       <w:r>
-        <w:lastRenderedPageBreak/>
         <w:t>DELETE</w:t>
       </w:r>
     </w:p>
@@ -23923,7 +24140,14 @@
           <w:lang w:val="en-US"/>
         </w:rPr>
         <w:br/>
-        <w:t>If this mode is active, users will not have to register and log-in before posting stories. Instead, new stories posted by the users will be assigned a temporary ID so they can be updated later on and as soon as they are finished, they are sent to the backend editing system. Here they can be moder</w:t>
+        <w:t xml:space="preserve">If this mode is active, users will not have to register and log-in before posting stories. Instead, </w:t>
+      </w:r>
+      <w:r>
+        <w:rPr>
+          <w:lang w:val="en-US"/>
+        </w:rPr>
+        <w:lastRenderedPageBreak/>
+        <w:t>new stories posted by the users will be assigned a temporary ID so they can be updated later on and as soon as they are finished, they are sent to the backend editing system. Here they can be moder</w:t>
       </w:r>
       <w:r>
         <w:rPr>
@@ -23943,7 +24167,6 @@
         <w:rPr>
           <w:lang w:val="en-US"/>
         </w:rPr>
-        <w:lastRenderedPageBreak/>
         <w:t xml:space="preserve">The currently active authentication mode is determined by the setting </w:t>
       </w:r>
       <w:r>
@@ -24895,6 +25118,7 @@
         <w:pStyle w:val="Implementiert"/>
       </w:pPr>
       <w:r>
+        <w:lastRenderedPageBreak/>
         <w:t>DELETE</w:t>
       </w:r>
     </w:p>
@@ -24922,7 +25146,6 @@
         <w:rPr>
           <w:lang w:val="en-US"/>
         </w:rPr>
-        <w:lastRenderedPageBreak/>
         <w:t>URL-</w:t>
       </w:r>
       <w:r>
@@ -25233,8 +25456,6 @@
               </w:rPr>
               <w:t>user</w:t>
             </w:r>
-            <w:bookmarkStart w:id="0" w:name="_GoBack"/>
-            <w:bookmarkEnd w:id="0"/>
             <w:r>
               <w:rPr>
                 <w:b/>
@@ -25895,6 +26116,7 @@
         <w:rPr>
           <w:lang w:val="en-US"/>
         </w:rPr>
+        <w:lastRenderedPageBreak/>
         <w:t>Return data</w:t>
       </w:r>
     </w:p>
@@ -25960,7 +26182,6 @@
         <w:rPr>
           <w:lang w:val="en-US"/>
         </w:rPr>
-        <w:lastRenderedPageBreak/>
         <w:t>users/name/</w:t>
       </w:r>
       <w:r>

</xml_diff>